<commit_message>
Report v3 is usable
</commit_message>
<xml_diff>
--- a/desing/report/report_v3.docx
+++ b/desing/report/report_v3.docx
@@ -1,6 +1,6 @@
 
 <file path=word/document.xml><?xml version="1.0" encoding="utf-8"?>
-<w:document xmlns:wpc="http://schemas.microsoft.com/office/word/2010/wordprocessingCanvas" xmlns:cx="http://schemas.microsoft.com/office/drawing/2014/chartex" xmlns:mc="http://schemas.openxmlformats.org/markup-compatibility/2006" xmlns:o="urn:schemas-microsoft-com:office:office" xmlns:r="http://schemas.openxmlformats.org/officeDocument/2006/relationships" xmlns:m="http://schemas.openxmlformats.org/officeDocument/2006/math" xmlns:v="urn:schemas-microsoft-com:vml" xmlns:wp14="http://schemas.microsoft.com/office/word/2010/wordprocessingDrawing" xmlns:wp="http://schemas.openxmlformats.org/drawingml/2006/wordprocessingDrawing" xmlns:w10="urn:schemas-microsoft-com:office:word" xmlns:w="http://schemas.openxmlformats.org/wordprocessingml/2006/main" xmlns:w14="http://schemas.microsoft.com/office/word/2010/wordml" xmlns:w15="http://schemas.microsoft.com/office/word/2012/wordml" xmlns:w16se="http://schemas.microsoft.com/office/word/2015/wordml/symex" xmlns:wpg="http://schemas.microsoft.com/office/word/2010/wordprocessingGroup" xmlns:wpi="http://schemas.microsoft.com/office/word/2010/wordprocessingInk" xmlns:wne="http://schemas.microsoft.com/office/word/2006/wordml" xmlns:wps="http://schemas.microsoft.com/office/word/2010/wordprocessingShape" mc:Ignorable="w14 w15 w16se wp14">
+<w:document xmlns:wpc="http://schemas.microsoft.com/office/word/2010/wordprocessingCanvas" xmlns:cx="http://schemas.microsoft.com/office/drawing/2014/chartex" xmlns:cx1="http://schemas.microsoft.com/office/drawing/2015/9/8/chartex" xmlns:cx2="http://schemas.microsoft.com/office/drawing/2015/10/21/chartex" xmlns:cx3="http://schemas.microsoft.com/office/drawing/2016/5/9/chartex" xmlns:cx4="http://schemas.microsoft.com/office/drawing/2016/5/10/chartex" xmlns:cx5="http://schemas.microsoft.com/office/drawing/2016/5/11/chartex" xmlns:cx6="http://schemas.microsoft.com/office/drawing/2016/5/12/chartex" xmlns:cx7="http://schemas.microsoft.com/office/drawing/2016/5/13/chartex" xmlns:cx8="http://schemas.microsoft.com/office/drawing/2016/5/14/chartex" xmlns:mc="http://schemas.openxmlformats.org/markup-compatibility/2006" xmlns:aink="http://schemas.microsoft.com/office/drawing/2016/ink" xmlns:am3d="http://schemas.microsoft.com/office/drawing/2017/model3d" xmlns:o="urn:schemas-microsoft-com:office:office" xmlns:r="http://schemas.openxmlformats.org/officeDocument/2006/relationships" xmlns:m="http://schemas.openxmlformats.org/officeDocument/2006/math" xmlns:v="urn:schemas-microsoft-com:vml" xmlns:wp14="http://schemas.microsoft.com/office/word/2010/wordprocessingDrawing" xmlns:wp="http://schemas.openxmlformats.org/drawingml/2006/wordprocessingDrawing" xmlns:w10="urn:schemas-microsoft-com:office:word" xmlns:w="http://schemas.openxmlformats.org/wordprocessingml/2006/main" xmlns:w14="http://schemas.microsoft.com/office/word/2010/wordml" xmlns:w15="http://schemas.microsoft.com/office/word/2012/wordml" xmlns:w16cid="http://schemas.microsoft.com/office/word/2016/wordml/cid" xmlns:w16se="http://schemas.microsoft.com/office/word/2015/wordml/symex" xmlns:wpg="http://schemas.microsoft.com/office/word/2010/wordprocessingGroup" xmlns:wpi="http://schemas.microsoft.com/office/word/2010/wordprocessingInk" xmlns:wne="http://schemas.microsoft.com/office/word/2006/wordml" xmlns:wps="http://schemas.microsoft.com/office/word/2010/wordprocessingShape" mc:Ignorable="w14 w15 w16se w16cid wp14">
   <w:body>
     <w:tbl>
       <w:tblPr>
@@ -100,7 +100,14 @@
             <w:tcW w:w="9911" w:type="dxa"/>
             <w:gridSpan w:val="5"/>
           </w:tcPr>
-          <w:p/>
+          <w:p>
+            <w:pPr>
+              <w:rPr>
+                <w:sz w:val="16"/>
+                <w:szCs w:val="16"/>
+              </w:rPr>
+            </w:pPr>
+          </w:p>
         </w:tc>
       </w:tr>
       <w:tr>
@@ -114,11 +121,15 @@
               <w:jc w:val="center"/>
               <w:rPr>
                 <w:b/>
+                <w:sz w:val="28"/>
+                <w:szCs w:val="28"/>
               </w:rPr>
             </w:pPr>
             <w:r>
               <w:rPr>
                 <w:b/>
+                <w:sz w:val="28"/>
+                <w:szCs w:val="28"/>
               </w:rPr>
               <w:t>Факультет профессиональной переподготовки</w:t>
             </w:r>
@@ -131,7 +142,6 @@
             <w:tcW w:w="9911" w:type="dxa"/>
             <w:gridSpan w:val="5"/>
           </w:tcPr>
-          <w:p/>
           <w:p/>
           <w:p/>
           <w:p/>
@@ -250,6 +260,7 @@
             <w:tcW w:w="9911" w:type="dxa"/>
             <w:gridSpan w:val="5"/>
           </w:tcPr>
+          <w:p/>
           <w:p/>
           <w:p/>
         </w:tc>
@@ -500,7 +511,14 @@
                 <w:sz w:val="26"/>
                 <w:szCs w:val="26"/>
               </w:rPr>
-              <w:t>(Лебедев В. В.)</w:t>
+              <w:t xml:space="preserve">Старший преподаватель кафедры информационных технологий в бизнесе, </w:t>
+            </w:r>
+            <w:r>
+              <w:rPr>
+                <w:sz w:val="26"/>
+                <w:szCs w:val="26"/>
+              </w:rPr>
+              <w:t>Лебедев В. В.</w:t>
             </w:r>
           </w:p>
         </w:tc>
@@ -511,7 +529,6 @@
             <w:tcW w:w="9911" w:type="dxa"/>
             <w:gridSpan w:val="5"/>
           </w:tcPr>
-          <w:p/>
           <w:p/>
           <w:p/>
           <w:p/>
@@ -680,12 +697,15 @@
         <w:pStyle w:val="12"/>
         <w:rPr>
           <w:b/>
-          <w:lang w:val="en-US"/>
+          <w:sz w:val="32"/>
+          <w:szCs w:val="32"/>
         </w:rPr>
       </w:pPr>
       <w:r>
         <w:rPr>
           <w:b/>
+          <w:sz w:val="32"/>
+          <w:szCs w:val="32"/>
         </w:rPr>
         <w:lastRenderedPageBreak/>
         <w:t>Оглавление</w:t>
@@ -710,7 +730,7 @@
       <w:r>
         <w:fldChar w:fldCharType="separate"/>
       </w:r>
-      <w:hyperlink w:anchor="_Toc514604782" w:history="1">
+      <w:hyperlink w:anchor="_Toc514680518" w:history="1">
         <w:r>
           <w:rPr>
             <w:rStyle w:val="aa"/>
@@ -737,7 +757,7 @@
             <w:noProof/>
             <w:webHidden/>
           </w:rPr>
-          <w:instrText xml:space="preserve"> PAGEREF _Toc514604782 \h </w:instrText>
+          <w:instrText xml:space="preserve"> PAGEREF _Toc514680518 \h </w:instrText>
         </w:r>
         <w:r>
           <w:rPr>
@@ -778,13 +798,13 @@
           <w:lang w:eastAsia="ru-RU"/>
         </w:rPr>
       </w:pPr>
-      <w:hyperlink w:anchor="_Toc514604783" w:history="1">
+      <w:hyperlink w:anchor="_Toc514680519" w:history="1">
         <w:r>
           <w:rPr>
             <w:rStyle w:val="aa"/>
             <w:noProof/>
           </w:rPr>
-          <w:t>Глава 1. Анализ предметной области.</w:t>
+          <w:t>Глава 1. Анализ предметной области</w:t>
         </w:r>
         <w:r>
           <w:rPr>
@@ -805,7 +825,7 @@
             <w:noProof/>
             <w:webHidden/>
           </w:rPr>
-          <w:instrText xml:space="preserve"> PAGEREF _Toc514604783 \h </w:instrText>
+          <w:instrText xml:space="preserve"> PAGEREF _Toc514680519 \h </w:instrText>
         </w:r>
         <w:r>
           <w:rPr>
@@ -839,10 +859,6 @@
     <w:p>
       <w:pPr>
         <w:pStyle w:val="21"/>
-        <w:tabs>
-          <w:tab w:val="left" w:pos="1540"/>
-          <w:tab w:val="right" w:leader="dot" w:pos="9911"/>
-        </w:tabs>
         <w:rPr>
           <w:rFonts w:asciiTheme="minorHAnsi" w:eastAsiaTheme="minorEastAsia" w:hAnsiTheme="minorHAnsi"/>
           <w:noProof/>
@@ -850,29 +866,81 @@
           <w:lang w:eastAsia="ru-RU"/>
         </w:rPr>
       </w:pPr>
-      <w:hyperlink w:anchor="_Toc514604784" w:history="1">
+      <w:hyperlink w:anchor="_Toc514680520" w:history="1">
         <w:r>
           <w:rPr>
             <w:rStyle w:val="aa"/>
             <w:noProof/>
           </w:rPr>
-          <w:t>1.</w:t>
-        </w:r>
-        <w:r>
-          <w:rPr>
-            <w:rFonts w:asciiTheme="minorHAnsi" w:eastAsiaTheme="minorEastAsia" w:hAnsiTheme="minorHAnsi"/>
-            <w:noProof/>
-            <w:sz w:val="22"/>
-            <w:lang w:eastAsia="ru-RU"/>
+          <w:t>1.1. Оценка производительности компьютера</w:t>
+        </w:r>
+        <w:r>
+          <w:rPr>
+            <w:noProof/>
+            <w:webHidden/>
           </w:rPr>
           <w:tab/>
         </w:r>
         <w:r>
           <w:rPr>
+            <w:noProof/>
+            <w:webHidden/>
+          </w:rPr>
+          <w:fldChar w:fldCharType="begin"/>
+        </w:r>
+        <w:r>
+          <w:rPr>
+            <w:noProof/>
+            <w:webHidden/>
+          </w:rPr>
+          <w:instrText xml:space="preserve"> PAGEREF _Toc514680520 \h </w:instrText>
+        </w:r>
+        <w:r>
+          <w:rPr>
+            <w:noProof/>
+            <w:webHidden/>
+          </w:rPr>
+        </w:r>
+        <w:r>
+          <w:rPr>
+            <w:noProof/>
+            <w:webHidden/>
+          </w:rPr>
+          <w:fldChar w:fldCharType="separate"/>
+        </w:r>
+        <w:r>
+          <w:rPr>
+            <w:noProof/>
+            <w:webHidden/>
+          </w:rPr>
+          <w:t>6</w:t>
+        </w:r>
+        <w:r>
+          <w:rPr>
+            <w:noProof/>
+            <w:webHidden/>
+          </w:rPr>
+          <w:fldChar w:fldCharType="end"/>
+        </w:r>
+      </w:hyperlink>
+    </w:p>
+    <w:p>
+      <w:pPr>
+        <w:pStyle w:val="21"/>
+        <w:rPr>
+          <w:rFonts w:asciiTheme="minorHAnsi" w:eastAsiaTheme="minorEastAsia" w:hAnsiTheme="minorHAnsi"/>
+          <w:noProof/>
+          <w:sz w:val="22"/>
+          <w:lang w:eastAsia="ru-RU"/>
+        </w:rPr>
+      </w:pPr>
+      <w:hyperlink w:anchor="_Toc514680521" w:history="1">
+        <w:r>
+          <w:rPr>
             <w:rStyle w:val="aa"/>
             <w:noProof/>
           </w:rPr>
-          <w:t>Оценка производительности компьютера.</w:t>
+          <w:t>1.2. Обзор существующих решений</w:t>
         </w:r>
         <w:r>
           <w:rPr>
@@ -893,7 +961,7 @@
             <w:noProof/>
             <w:webHidden/>
           </w:rPr>
-          <w:instrText xml:space="preserve"> PAGEREF _Toc514604784 \h </w:instrText>
+          <w:instrText xml:space="preserve"> PAGEREF _Toc514680521 \h </w:instrText>
         </w:r>
         <w:r>
           <w:rPr>
@@ -913,7 +981,7 @@
             <w:noProof/>
             <w:webHidden/>
           </w:rPr>
-          <w:t>6</w:t>
+          <w:t>7</w:t>
         </w:r>
         <w:r>
           <w:rPr>
@@ -934,13 +1002,13 @@
           <w:lang w:eastAsia="ru-RU"/>
         </w:rPr>
       </w:pPr>
-      <w:hyperlink w:anchor="_Toc514604785" w:history="1">
+      <w:hyperlink w:anchor="_Toc514680522" w:history="1">
         <w:r>
           <w:rPr>
             <w:rStyle w:val="aa"/>
             <w:noProof/>
           </w:rPr>
-          <w:t>Глава 2. Имя главы 2.</w:t>
+          <w:t>Глава 2. Имя главы 2</w:t>
         </w:r>
         <w:r>
           <w:rPr>
@@ -961,7 +1029,7 @@
             <w:noProof/>
             <w:webHidden/>
           </w:rPr>
-          <w:instrText xml:space="preserve"> PAGEREF _Toc514604785 \h </w:instrText>
+          <w:instrText xml:space="preserve"> PAGEREF _Toc514680522 \h </w:instrText>
         </w:r>
         <w:r>
           <w:rPr>
@@ -981,7 +1049,7 @@
             <w:noProof/>
             <w:webHidden/>
           </w:rPr>
-          <w:t>6</w:t>
+          <w:t>8</w:t>
         </w:r>
         <w:r>
           <w:rPr>
@@ -995,10 +1063,6 @@
     <w:p>
       <w:pPr>
         <w:pStyle w:val="21"/>
-        <w:tabs>
-          <w:tab w:val="left" w:pos="1540"/>
-          <w:tab w:val="right" w:leader="dot" w:pos="9911"/>
-        </w:tabs>
         <w:rPr>
           <w:rFonts w:asciiTheme="minorHAnsi" w:eastAsiaTheme="minorEastAsia" w:hAnsiTheme="minorHAnsi"/>
           <w:noProof/>
@@ -1006,39 +1070,23 @@
           <w:lang w:eastAsia="ru-RU"/>
         </w:rPr>
       </w:pPr>
-      <w:hyperlink w:anchor="_Toc514604786" w:history="1">
+      <w:hyperlink w:anchor="_Toc514680523" w:history="1">
         <w:r>
           <w:rPr>
             <w:rStyle w:val="aa"/>
             <w:noProof/>
           </w:rPr>
-          <w:t>2.</w:t>
-        </w:r>
-        <w:r>
-          <w:rPr>
-            <w:rFonts w:asciiTheme="minorHAnsi" w:eastAsiaTheme="minorEastAsia" w:hAnsiTheme="minorHAnsi"/>
-            <w:noProof/>
-            <w:sz w:val="22"/>
-            <w:lang w:eastAsia="ru-RU"/>
+          <w:t>2.1. Подзаголовок главы 2</w:t>
+        </w:r>
+        <w:r>
+          <w:rPr>
+            <w:noProof/>
+            <w:webHidden/>
           </w:rPr>
           <w:tab/>
         </w:r>
         <w:r>
           <w:rPr>
-            <w:rStyle w:val="aa"/>
-            <w:noProof/>
-          </w:rPr>
-          <w:t>Подзаголовок главы 2.</w:t>
-        </w:r>
-        <w:r>
-          <w:rPr>
-            <w:noProof/>
-            <w:webHidden/>
-          </w:rPr>
-          <w:tab/>
-        </w:r>
-        <w:r>
-          <w:rPr>
             <w:noProof/>
             <w:webHidden/>
           </w:rPr>
@@ -1049,7 +1097,7 @@
             <w:noProof/>
             <w:webHidden/>
           </w:rPr>
-          <w:instrText xml:space="preserve"> PAGEREF _Toc514604786 \h </w:instrText>
+          <w:instrText xml:space="preserve"> PAGEREF _Toc514680523 \h </w:instrText>
         </w:r>
         <w:r>
           <w:rPr>
@@ -1069,7 +1117,7 @@
             <w:noProof/>
             <w:webHidden/>
           </w:rPr>
-          <w:t>6</w:t>
+          <w:t>8</w:t>
         </w:r>
         <w:r>
           <w:rPr>
@@ -1083,10 +1131,6 @@
     <w:p>
       <w:pPr>
         <w:pStyle w:val="31"/>
-        <w:tabs>
-          <w:tab w:val="left" w:pos="1839"/>
-          <w:tab w:val="right" w:leader="dot" w:pos="9911"/>
-        </w:tabs>
         <w:rPr>
           <w:rFonts w:asciiTheme="minorHAnsi" w:eastAsiaTheme="minorEastAsia" w:hAnsiTheme="minorHAnsi"/>
           <w:noProof/>
@@ -1094,29 +1138,81 @@
           <w:lang w:eastAsia="ru-RU"/>
         </w:rPr>
       </w:pPr>
-      <w:hyperlink w:anchor="_Toc514604787" w:history="1">
+      <w:hyperlink w:anchor="_Toc514680524" w:history="1">
         <w:r>
           <w:rPr>
             <w:rStyle w:val="aa"/>
             <w:noProof/>
           </w:rPr>
-          <w:t>2.1.</w:t>
-        </w:r>
-        <w:r>
-          <w:rPr>
-            <w:rFonts w:asciiTheme="minorHAnsi" w:eastAsiaTheme="minorEastAsia" w:hAnsiTheme="minorHAnsi"/>
-            <w:noProof/>
-            <w:sz w:val="22"/>
-            <w:lang w:eastAsia="ru-RU"/>
+          <w:t>2.1.1. Подподзаголовок главы 2</w:t>
+        </w:r>
+        <w:r>
+          <w:rPr>
+            <w:noProof/>
+            <w:webHidden/>
           </w:rPr>
           <w:tab/>
         </w:r>
         <w:r>
           <w:rPr>
+            <w:noProof/>
+            <w:webHidden/>
+          </w:rPr>
+          <w:fldChar w:fldCharType="begin"/>
+        </w:r>
+        <w:r>
+          <w:rPr>
+            <w:noProof/>
+            <w:webHidden/>
+          </w:rPr>
+          <w:instrText xml:space="preserve"> PAGEREF _Toc514680524 \h </w:instrText>
+        </w:r>
+        <w:r>
+          <w:rPr>
+            <w:noProof/>
+            <w:webHidden/>
+          </w:rPr>
+        </w:r>
+        <w:r>
+          <w:rPr>
+            <w:noProof/>
+            <w:webHidden/>
+          </w:rPr>
+          <w:fldChar w:fldCharType="separate"/>
+        </w:r>
+        <w:r>
+          <w:rPr>
+            <w:noProof/>
+            <w:webHidden/>
+          </w:rPr>
+          <w:t>8</w:t>
+        </w:r>
+        <w:r>
+          <w:rPr>
+            <w:noProof/>
+            <w:webHidden/>
+          </w:rPr>
+          <w:fldChar w:fldCharType="end"/>
+        </w:r>
+      </w:hyperlink>
+    </w:p>
+    <w:p>
+      <w:pPr>
+        <w:pStyle w:val="12"/>
+        <w:rPr>
+          <w:rFonts w:asciiTheme="minorHAnsi" w:eastAsiaTheme="minorEastAsia" w:hAnsiTheme="minorHAnsi"/>
+          <w:noProof/>
+          <w:sz w:val="22"/>
+          <w:lang w:eastAsia="ru-RU"/>
+        </w:rPr>
+      </w:pPr>
+      <w:hyperlink w:anchor="_Toc514680525" w:history="1">
+        <w:r>
+          <w:rPr>
             <w:rStyle w:val="aa"/>
             <w:noProof/>
           </w:rPr>
-          <w:t>Заголовок третьего уровня.</w:t>
+          <w:t>Глава3. Имя главы3</w:t>
         </w:r>
         <w:r>
           <w:rPr>
@@ -1137,7 +1233,7 @@
             <w:noProof/>
             <w:webHidden/>
           </w:rPr>
-          <w:instrText xml:space="preserve"> PAGEREF _Toc514604787 \h </w:instrText>
+          <w:instrText xml:space="preserve"> PAGEREF _Toc514680525 \h </w:instrText>
         </w:r>
         <w:r>
           <w:rPr>
@@ -1157,7 +1253,7 @@
             <w:noProof/>
             <w:webHidden/>
           </w:rPr>
-          <w:t>6</w:t>
+          <w:t>9</w:t>
         </w:r>
         <w:r>
           <w:rPr>
@@ -1167,6 +1263,147 @@
           <w:fldChar w:fldCharType="end"/>
         </w:r>
       </w:hyperlink>
+    </w:p>
+    <w:p>
+      <w:pPr>
+        <w:pStyle w:val="21"/>
+        <w:rPr>
+          <w:rFonts w:asciiTheme="minorHAnsi" w:eastAsiaTheme="minorEastAsia" w:hAnsiTheme="minorHAnsi"/>
+          <w:noProof/>
+          <w:sz w:val="22"/>
+          <w:lang w:eastAsia="ru-RU"/>
+        </w:rPr>
+      </w:pPr>
+      <w:hyperlink w:anchor="_Toc514680526" w:history="1">
+        <w:r>
+          <w:rPr>
+            <w:rStyle w:val="aa"/>
+            <w:noProof/>
+          </w:rPr>
+          <w:t>3.1. Подзаголовок главы 3</w:t>
+        </w:r>
+        <w:r>
+          <w:rPr>
+            <w:noProof/>
+            <w:webHidden/>
+          </w:rPr>
+          <w:tab/>
+        </w:r>
+        <w:r>
+          <w:rPr>
+            <w:noProof/>
+            <w:webHidden/>
+          </w:rPr>
+          <w:fldChar w:fldCharType="begin"/>
+        </w:r>
+        <w:r>
+          <w:rPr>
+            <w:noProof/>
+            <w:webHidden/>
+          </w:rPr>
+          <w:instrText xml:space="preserve"> PAGEREF _Toc514680526 \h </w:instrText>
+        </w:r>
+        <w:r>
+          <w:rPr>
+            <w:noProof/>
+            <w:webHidden/>
+          </w:rPr>
+        </w:r>
+        <w:r>
+          <w:rPr>
+            <w:noProof/>
+            <w:webHidden/>
+          </w:rPr>
+          <w:fldChar w:fldCharType="separate"/>
+        </w:r>
+        <w:r>
+          <w:rPr>
+            <w:noProof/>
+            <w:webHidden/>
+          </w:rPr>
+          <w:t>9</w:t>
+        </w:r>
+        <w:r>
+          <w:rPr>
+            <w:noProof/>
+            <w:webHidden/>
+          </w:rPr>
+          <w:fldChar w:fldCharType="end"/>
+        </w:r>
+      </w:hyperlink>
+    </w:p>
+    <w:p>
+      <w:pPr>
+        <w:pStyle w:val="31"/>
+        <w:rPr>
+          <w:rFonts w:asciiTheme="minorHAnsi" w:eastAsiaTheme="minorEastAsia" w:hAnsiTheme="minorHAnsi"/>
+          <w:noProof/>
+          <w:sz w:val="22"/>
+          <w:lang w:eastAsia="ru-RU"/>
+        </w:rPr>
+      </w:pPr>
+      <w:hyperlink w:anchor="_Toc514680527" w:history="1">
+        <w:r>
+          <w:rPr>
+            <w:rStyle w:val="aa"/>
+            <w:noProof/>
+          </w:rPr>
+          <w:t>3.1.1. Подподзаголовок главы 3</w:t>
+        </w:r>
+        <w:r>
+          <w:rPr>
+            <w:noProof/>
+            <w:webHidden/>
+          </w:rPr>
+          <w:tab/>
+        </w:r>
+        <w:r>
+          <w:rPr>
+            <w:noProof/>
+            <w:webHidden/>
+          </w:rPr>
+          <w:fldChar w:fldCharType="begin"/>
+        </w:r>
+        <w:r>
+          <w:rPr>
+            <w:noProof/>
+            <w:webHidden/>
+          </w:rPr>
+          <w:instrText xml:space="preserve"> PAGEREF _Toc514680527 \h </w:instrText>
+        </w:r>
+        <w:r>
+          <w:rPr>
+            <w:noProof/>
+            <w:webHidden/>
+          </w:rPr>
+        </w:r>
+        <w:r>
+          <w:rPr>
+            <w:noProof/>
+            <w:webHidden/>
+          </w:rPr>
+          <w:fldChar w:fldCharType="separate"/>
+        </w:r>
+        <w:r>
+          <w:rPr>
+            <w:noProof/>
+            <w:webHidden/>
+          </w:rPr>
+          <w:t>9</w:t>
+        </w:r>
+        <w:r>
+          <w:rPr>
+            <w:noProof/>
+            <w:webHidden/>
+          </w:rPr>
+          <w:fldChar w:fldCharType="end"/>
+        </w:r>
+      </w:hyperlink>
+    </w:p>
+    <w:p>
+      <w:r>
+        <w:fldChar w:fldCharType="end"/>
+      </w:r>
     </w:p>
     <w:p>
       <w:pPr>
@@ -1174,8 +1411,35 @@
         <w:ind w:firstLine="0"/>
         <w:jc w:val="left"/>
       </w:pPr>
-      <w:r>
-        <w:fldChar w:fldCharType="end"/>
+      <w:bookmarkStart w:id="0" w:name="_GoBack"/>
+      <w:bookmarkEnd w:id="0"/>
+    </w:p>
+    <w:p>
+      <w:pPr>
+        <w:pStyle w:val="10"/>
+      </w:pPr>
+      <w:bookmarkStart w:id="1" w:name="_Toc514679863"/>
+      <w:bookmarkStart w:id="2" w:name="_Toc514680518"/>
+      <w:r>
+        <w:lastRenderedPageBreak/>
+        <w:t>Введение</w:t>
+      </w:r>
+      <w:bookmarkEnd w:id="1"/>
+      <w:bookmarkEnd w:id="2"/>
+    </w:p>
+    <w:p>
+      <w:r>
+        <w:t>Современное общество невозможно представить без компьютеров. Будь то обычная сим-карта или дата-центр в несколько десятков гектар площадью, смартфоны, настольные решения, планшеты, игровые автоматы, сложные системы управления технологическими линиями — всё это представляет собой компьютер в том или ином виде. Компьютеризация несомненно затронула все сферы жизнедеятельности человечества. Вычислительные машины являются мощным инструментом, который упрощает нашу жизнь. Компьютеру не нужен отдых, а вышедшие из строя детали легко заменить. В последние годы складывается тенденция к развитию слабой форме искусственного интеллекта — когда компьютер начинает делать выводы по решаемой задаче самостоятельно, что уже применяется в области медицины и астрономии.</w:t>
+      </w:r>
+    </w:p>
+    <w:p>
+      <w:r>
+        <w:t>Среди массового потребителя очень популярно решение в виде стационарного домашнего компьютера, который позволяет выполнять игровые и мультимедийные функции. Чаще всего представляет собой совокупность нескольких компонентов: системный блок, монитор, манипуляторы ввода (клавиатура, мышь), колонки. Подобная конфигурация позволяет легко заменить любой из компонентов самостоятельно, не обладая специфичными знаниями или инструментом. Компоненты системного блока так же представляют из себя отдельные аппаратные решения, которые можно заменить. Если выбор периферийных устройств не представляет сложную задачу, то выбор компонентов системного блока — задача требующего особых знаний.</w:t>
+      </w:r>
+    </w:p>
+    <w:p>
+      <w:r>
+        <w:t>Цель данной работы: разработать информационную систему сравнения компьютеров. Основная задача, которая будет решаться: предоставить техническому специалисту средство, которое позволит сравнивать конфигурации компьютеров на основании объективной оценки.</w:t>
       </w:r>
     </w:p>
     <w:p>
@@ -1192,51 +1456,17 @@
       <w:pPr>
         <w:pStyle w:val="10"/>
       </w:pPr>
-      <w:bookmarkStart w:id="0" w:name="_Toc514604782"/>
-      <w:r>
-        <w:lastRenderedPageBreak/>
-        <w:t>Введение</w:t>
-      </w:r>
-      <w:bookmarkEnd w:id="0"/>
-    </w:p>
-    <w:p>
-      <w:r>
-        <w:t>Современное общество невозможно представить без компьютеров. Будь то обычная сим-карта или дата-центр в несколько десятков гектар площадью, смартфоны, настольные решения, планшеты, игровые автоматы, сложные системы управления технологическими линиями — всё это представляет собой компьютер в том или ином виде. Компьютеризация несомненно затронула все сферы жизнедеятельности человечества. Вычислительные машины являются мощным инструментом, который упрощает нашу жизнь. Компьютеру не нужен отдых, а вышедшие из строя детали легко заменить. В последние годы складывается тенденция к развитию слабой форме искусственного интеллекта — когда компьютер начинает делать выводы по решаемой задаче самостоятельно, что уже применяется в области медицины и астрономии.</w:t>
-      </w:r>
-    </w:p>
-    <w:p>
-      <w:r>
-        <w:t>Среди массового потребителя очень популярно решение в виде стационарного домашнего компьютера, который позволяет выполнять игровые и мультимедийные функции. Чаще всего представляет собой совокупность нескольких компонентов: системный блок, монитор, манипуляторы ввода (клавиатура, мышь), колонки. Подобная конфигурация позволяет легко заменить любой из компонентов самостоятельно, не обладая специфичными знаниями или инструментом. Компоненты системного блока так же представляют из себя отдельные аппаратные решения, которые можно заменить. Если выбор периферийных устройств не представляет сложную задачу, то выбор компонентов системного блока — задача требующего особых знаний.</w:t>
-      </w:r>
-    </w:p>
-    <w:p>
-      <w:r>
-        <w:t>Цель данной работы: разработать информационную систему сравнения компьютеров. Основная задача, которая будет решаться: предоставить техническому специалисту средство, которое позволит сравнивать конфигурации компьютеров на основании объективной оценки.</w:t>
-      </w:r>
-    </w:p>
-    <w:p>
-      <w:pPr>
-        <w:spacing w:line="259" w:lineRule="auto"/>
-        <w:ind w:firstLine="0"/>
-        <w:jc w:val="left"/>
-      </w:pPr>
-      <w:r>
-        <w:br w:type="page"/>
-      </w:r>
-    </w:p>
-    <w:p>
-      <w:pPr>
-        <w:pStyle w:val="10"/>
-      </w:pPr>
-      <w:bookmarkStart w:id="1" w:name="_Toc514604783"/>
+      <w:bookmarkStart w:id="3" w:name="_Toc514679864"/>
+      <w:bookmarkStart w:id="4" w:name="_Toc514680519"/>
       <w:r>
         <w:lastRenderedPageBreak/>
         <w:t xml:space="preserve">Глава 1. </w:t>
       </w:r>
       <w:r>
-        <w:t>Анализ предметной области.</w:t>
-      </w:r>
-      <w:bookmarkEnd w:id="1"/>
+        <w:t>Анализ предметной области</w:t>
+      </w:r>
+      <w:bookmarkEnd w:id="3"/>
+      <w:bookmarkEnd w:id="4"/>
     </w:p>
     <w:p>
       <w:r>
@@ -1372,11 +1602,19 @@
       <w:pPr>
         <w:pStyle w:val="2"/>
       </w:pPr>
-      <w:bookmarkStart w:id="2" w:name="_Toc514604784"/>
-      <w:r>
-        <w:t>Оценка производительности компьютера.</w:t>
-      </w:r>
-      <w:bookmarkEnd w:id="2"/>
+      <w:bookmarkStart w:id="5" w:name="_Toc514679865"/>
+      <w:bookmarkStart w:id="6" w:name="_Toc514680520"/>
+      <w:r>
+        <w:t>1</w:t>
+      </w:r>
+      <w:r>
+        <w:t xml:space="preserve">.1. </w:t>
+      </w:r>
+      <w:r>
+        <w:t>Оценка производительности компьютера</w:t>
+      </w:r>
+      <w:bookmarkEnd w:id="5"/>
+      <w:bookmarkEnd w:id="6"/>
     </w:p>
     <w:p>
       <w:r>
@@ -1425,141 +1663,435 @@
         <w:pStyle w:val="1"/>
       </w:pPr>
       <w:r>
+        <w:t>Тесты на скорость обработки математических вычислений</w:t>
+      </w:r>
+    </w:p>
+    <w:p>
+      <w:r>
+        <w:t>В ходе проведения теста программа формирует количественную оценку, которая обычно выражается в условных единицах. На усмотрение разработчика программы данная оценка может заносится в базу данных, расположенной на сервере разработчика. Впоследствии программа может предоставить возможность сравнения текущей компьютерной конфигурации с конфигурациями из данной базы данных.</w:t>
+      </w:r>
+    </w:p>
+    <w:p>
+      <w:r>
         <w:lastRenderedPageBreak/>
-        <w:t>Тесты на скорость обработки математических вычислений</w:t>
-      </w:r>
-    </w:p>
-    <w:p>
-      <w:r>
-        <w:t>В ходе проведения теста программа формирует количественную оценку, которая обычно выражается в условных единицах. На усмотрение разработчика программы данная оценка может заносится в базу данных, расположенной на сервере разработчика. Впоследствии программа может предоставить возможность сравнения текущей компьютерной конфигурации с конфигурациями из данной базы данных.</w:t>
-      </w:r>
-    </w:p>
-    <w:p>
-      <w:r>
         <w:t>Существует так же количественная оценка вычислительной мощности компьютера — количество операций с числами с плавающей точкой в секунду (флопс; FLOPS англ.). Данная оценка, как правило, важна для сложных математических операций и операций моделирования.</w:t>
       </w:r>
     </w:p>
     <w:p>
+      <w:pPr>
+        <w:pStyle w:val="2"/>
+      </w:pPr>
+      <w:bookmarkStart w:id="7" w:name="_Toc514679866"/>
+      <w:bookmarkStart w:id="8" w:name="_Toc514680521"/>
+      <w:r>
+        <w:t xml:space="preserve">1.2. </w:t>
+      </w:r>
       <w:r>
         <w:t>Обзор существующих решений</w:t>
       </w:r>
-      <w:bookmarkStart w:id="3" w:name="_GoBack"/>
-      <w:bookmarkEnd w:id="3"/>
+      <w:bookmarkEnd w:id="7"/>
+      <w:bookmarkEnd w:id="8"/>
     </w:p>
     <w:p>
       <w:r>
         <w:t>Сравнить конфигурации компьютеров возможно благодаря не только бенчмаркам, которые уже включает в функционал возможность сравнения текущей конфигурации с другими, но и с помощью открытых баз данных, составленных энтузиастами, или сервисом сравнения конфигураций, предоставляемым интернет-магазином</w:t>
       </w:r>
     </w:p>
+    <w:p>
+      <w:pPr>
+        <w:spacing w:after="160" w:line="259" w:lineRule="auto"/>
+        <w:ind w:firstLine="0"/>
+        <w:jc w:val="left"/>
+      </w:pPr>
+      <w:r>
+        <w:br w:type="page"/>
+      </w:r>
+    </w:p>
+    <w:p>
+      <w:pPr>
+        <w:pStyle w:val="10"/>
+      </w:pPr>
+      <w:bookmarkStart w:id="9" w:name="_Toc514679867"/>
+      <w:bookmarkStart w:id="10" w:name="_Toc514680522"/>
+      <w:r>
+        <w:lastRenderedPageBreak/>
+        <w:t>Глава 2. Имя главы 2</w:t>
+      </w:r>
+      <w:bookmarkEnd w:id="9"/>
+      <w:bookmarkEnd w:id="10"/>
+    </w:p>
+    <w:p>
+      <w:r>
+        <w:t xml:space="preserve">Текст </w:t>
+      </w:r>
+      <w:proofErr w:type="spellStart"/>
+      <w:r>
+        <w:t>текст</w:t>
+      </w:r>
+      <w:proofErr w:type="spellEnd"/>
+      <w:r>
+        <w:t xml:space="preserve"> </w:t>
+      </w:r>
+      <w:proofErr w:type="spellStart"/>
+      <w:r>
+        <w:t>текст</w:t>
+      </w:r>
+      <w:proofErr w:type="spellEnd"/>
+    </w:p>
+    <w:p>
+      <w:r>
+        <w:t xml:space="preserve">Текст </w:t>
+      </w:r>
+      <w:proofErr w:type="spellStart"/>
+      <w:r>
+        <w:t>текст</w:t>
+      </w:r>
+      <w:proofErr w:type="spellEnd"/>
+      <w:r>
+        <w:t xml:space="preserve"> </w:t>
+      </w:r>
+      <w:proofErr w:type="spellStart"/>
+      <w:r>
+        <w:t>текст</w:t>
+      </w:r>
+      <w:proofErr w:type="spellEnd"/>
+    </w:p>
+    <w:p>
+      <w:r>
+        <w:t xml:space="preserve">Текст текст </w:t>
+      </w:r>
+      <w:proofErr w:type="spellStart"/>
+      <w:r>
+        <w:t>текст</w:t>
+      </w:r>
+      <w:proofErr w:type="spellEnd"/>
+    </w:p>
+    <w:p>
+      <w:pPr>
+        <w:pStyle w:val="2"/>
+      </w:pPr>
+      <w:bookmarkStart w:id="11" w:name="_Toc514679868"/>
+      <w:bookmarkStart w:id="12" w:name="_Toc514680523"/>
+      <w:r>
+        <w:t>2.1. Подзаголовок главы 2</w:t>
+      </w:r>
+      <w:bookmarkEnd w:id="11"/>
+      <w:bookmarkEnd w:id="12"/>
+    </w:p>
+    <w:p>
+      <w:r>
+        <w:t xml:space="preserve">Текст </w:t>
+      </w:r>
+      <w:proofErr w:type="spellStart"/>
+      <w:r>
+        <w:t>текст</w:t>
+      </w:r>
+      <w:proofErr w:type="spellEnd"/>
+      <w:r>
+        <w:t xml:space="preserve"> </w:t>
+      </w:r>
+      <w:proofErr w:type="spellStart"/>
+      <w:r>
+        <w:t>текст</w:t>
+      </w:r>
+      <w:proofErr w:type="spellEnd"/>
+    </w:p>
+    <w:p>
+      <w:r>
+        <w:t xml:space="preserve">Текст </w:t>
+      </w:r>
+      <w:proofErr w:type="spellStart"/>
+      <w:r>
+        <w:t>текст</w:t>
+      </w:r>
+      <w:proofErr w:type="spellEnd"/>
+      <w:r>
+        <w:t xml:space="preserve"> </w:t>
+      </w:r>
+      <w:proofErr w:type="spellStart"/>
+      <w:r>
+        <w:t>текст</w:t>
+      </w:r>
+      <w:proofErr w:type="spellEnd"/>
+    </w:p>
+    <w:p>
+      <w:r>
+        <w:t xml:space="preserve">Текст </w:t>
+      </w:r>
+      <w:proofErr w:type="spellStart"/>
+      <w:r>
+        <w:t>текст</w:t>
+      </w:r>
+      <w:proofErr w:type="spellEnd"/>
+      <w:r>
+        <w:t xml:space="preserve"> </w:t>
+      </w:r>
+      <w:proofErr w:type="spellStart"/>
+      <w:r>
+        <w:t>текст</w:t>
+      </w:r>
+      <w:proofErr w:type="spellEnd"/>
+    </w:p>
+    <w:p>
+      <w:pPr>
+        <w:pStyle w:val="3"/>
+      </w:pPr>
+      <w:bookmarkStart w:id="13" w:name="_Toc514679869"/>
+      <w:bookmarkStart w:id="14" w:name="_Toc514680524"/>
+      <w:r>
+        <w:t>2.1.1. Подподзаголовок главы 2</w:t>
+      </w:r>
+      <w:bookmarkEnd w:id="13"/>
+      <w:bookmarkEnd w:id="14"/>
+    </w:p>
+    <w:p>
+      <w:r>
+        <w:t xml:space="preserve">Текст </w:t>
+      </w:r>
+      <w:proofErr w:type="spellStart"/>
+      <w:r>
+        <w:t>текст</w:t>
+      </w:r>
+      <w:proofErr w:type="spellEnd"/>
+      <w:r>
+        <w:t xml:space="preserve"> </w:t>
+      </w:r>
+      <w:proofErr w:type="spellStart"/>
+      <w:r>
+        <w:t>текст</w:t>
+      </w:r>
+      <w:proofErr w:type="spellEnd"/>
+    </w:p>
+    <w:p>
+      <w:r>
+        <w:t xml:space="preserve">Текст </w:t>
+      </w:r>
+      <w:proofErr w:type="spellStart"/>
+      <w:r>
+        <w:t>текст</w:t>
+      </w:r>
+      <w:proofErr w:type="spellEnd"/>
+      <w:r>
+        <w:t xml:space="preserve"> </w:t>
+      </w:r>
+      <w:proofErr w:type="spellStart"/>
+      <w:r>
+        <w:t>текст</w:t>
+      </w:r>
+      <w:proofErr w:type="spellEnd"/>
+    </w:p>
+    <w:p>
+      <w:r>
+        <w:t xml:space="preserve">Текст </w:t>
+      </w:r>
+      <w:proofErr w:type="spellStart"/>
+      <w:r>
+        <w:t>текст</w:t>
+      </w:r>
+      <w:proofErr w:type="spellEnd"/>
+      <w:r>
+        <w:t xml:space="preserve"> </w:t>
+      </w:r>
+      <w:proofErr w:type="spellStart"/>
+      <w:r>
+        <w:t>текст</w:t>
+      </w:r>
+      <w:proofErr w:type="spellEnd"/>
+    </w:p>
+    <w:p>
+      <w:pPr>
+        <w:pStyle w:val="10"/>
+      </w:pPr>
+      <w:bookmarkStart w:id="15" w:name="_Toc514680525"/>
+      <w:r>
+        <w:lastRenderedPageBreak/>
+        <w:t>Глава3. Имя главы3</w:t>
+      </w:r>
+      <w:bookmarkEnd w:id="15"/>
+    </w:p>
+    <w:p>
+      <w:r>
+        <w:t xml:space="preserve">Текст </w:t>
+      </w:r>
+      <w:proofErr w:type="spellStart"/>
+      <w:r>
+        <w:t>текст</w:t>
+      </w:r>
+      <w:proofErr w:type="spellEnd"/>
+      <w:r>
+        <w:t xml:space="preserve"> </w:t>
+      </w:r>
+      <w:proofErr w:type="spellStart"/>
+      <w:r>
+        <w:t>текст</w:t>
+      </w:r>
+      <w:proofErr w:type="spellEnd"/>
+    </w:p>
+    <w:p>
+      <w:r>
+        <w:t xml:space="preserve">Текст </w:t>
+      </w:r>
+      <w:proofErr w:type="spellStart"/>
+      <w:r>
+        <w:t>текст</w:t>
+      </w:r>
+      <w:proofErr w:type="spellEnd"/>
+      <w:r>
+        <w:t xml:space="preserve"> </w:t>
+      </w:r>
+      <w:proofErr w:type="spellStart"/>
+      <w:r>
+        <w:t>текст</w:t>
+      </w:r>
+      <w:proofErr w:type="spellEnd"/>
+    </w:p>
+    <w:p>
+      <w:r>
+        <w:t xml:space="preserve">Текст </w:t>
+      </w:r>
+      <w:proofErr w:type="spellStart"/>
+      <w:r>
+        <w:t>текст</w:t>
+      </w:r>
+      <w:proofErr w:type="spellEnd"/>
+      <w:r>
+        <w:t xml:space="preserve"> </w:t>
+      </w:r>
+      <w:proofErr w:type="spellStart"/>
+      <w:r>
+        <w:t>текст</w:t>
+      </w:r>
+      <w:proofErr w:type="spellEnd"/>
+    </w:p>
+    <w:p>
+      <w:pPr>
+        <w:pStyle w:val="2"/>
+      </w:pPr>
+      <w:bookmarkStart w:id="16" w:name="_Toc514680526"/>
+      <w:r>
+        <w:t>3.1. Подзаголовок главы 3</w:t>
+      </w:r>
+      <w:bookmarkEnd w:id="16"/>
+    </w:p>
+    <w:p>
+      <w:r>
+        <w:t xml:space="preserve">Текст </w:t>
+      </w:r>
+      <w:proofErr w:type="spellStart"/>
+      <w:r>
+        <w:t>текст</w:t>
+      </w:r>
+      <w:proofErr w:type="spellEnd"/>
+      <w:r>
+        <w:t xml:space="preserve"> </w:t>
+      </w:r>
+      <w:proofErr w:type="spellStart"/>
+      <w:r>
+        <w:t>текст</w:t>
+      </w:r>
+      <w:proofErr w:type="spellEnd"/>
+    </w:p>
+    <w:p>
+      <w:r>
+        <w:t xml:space="preserve">Текст </w:t>
+      </w:r>
+      <w:proofErr w:type="spellStart"/>
+      <w:r>
+        <w:t>текст</w:t>
+      </w:r>
+      <w:proofErr w:type="spellEnd"/>
+      <w:r>
+        <w:t xml:space="preserve"> </w:t>
+      </w:r>
+      <w:proofErr w:type="spellStart"/>
+      <w:r>
+        <w:t>текст</w:t>
+      </w:r>
+      <w:proofErr w:type="spellEnd"/>
+    </w:p>
+    <w:p>
+      <w:r>
+        <w:t xml:space="preserve">Текст </w:t>
+      </w:r>
+      <w:proofErr w:type="spellStart"/>
+      <w:r>
+        <w:t>текст</w:t>
+      </w:r>
+      <w:proofErr w:type="spellEnd"/>
+      <w:r>
+        <w:t xml:space="preserve"> </w:t>
+      </w:r>
+      <w:proofErr w:type="spellStart"/>
+      <w:r>
+        <w:t>текст</w:t>
+      </w:r>
+      <w:proofErr w:type="spellEnd"/>
+    </w:p>
+    <w:p>
+      <w:pPr>
+        <w:pStyle w:val="3"/>
+      </w:pPr>
+      <w:bookmarkStart w:id="17" w:name="_Toc514680527"/>
+      <w:r>
+        <w:t>3.1.1. Подподзаголовок главы 3</w:t>
+      </w:r>
+      <w:bookmarkEnd w:id="17"/>
+    </w:p>
+    <w:p>
+      <w:r>
+        <w:t xml:space="preserve">Текст </w:t>
+      </w:r>
+      <w:proofErr w:type="spellStart"/>
+      <w:r>
+        <w:t>текст</w:t>
+      </w:r>
+      <w:proofErr w:type="spellEnd"/>
+      <w:r>
+        <w:t xml:space="preserve"> </w:t>
+      </w:r>
+      <w:proofErr w:type="spellStart"/>
+      <w:r>
+        <w:t>текст</w:t>
+      </w:r>
+      <w:proofErr w:type="spellEnd"/>
+    </w:p>
+    <w:p>
+      <w:r>
+        <w:t xml:space="preserve">Текст </w:t>
+      </w:r>
+      <w:proofErr w:type="spellStart"/>
+      <w:r>
+        <w:t>текст</w:t>
+      </w:r>
+      <w:proofErr w:type="spellEnd"/>
+      <w:r>
+        <w:t xml:space="preserve"> </w:t>
+      </w:r>
+      <w:proofErr w:type="spellStart"/>
+      <w:r>
+        <w:t>текст</w:t>
+      </w:r>
+      <w:proofErr w:type="spellEnd"/>
+    </w:p>
+    <w:p>
+      <w:r>
+        <w:t xml:space="preserve">Текст </w:t>
+      </w:r>
+      <w:proofErr w:type="spellStart"/>
+      <w:r>
+        <w:t>текст</w:t>
+      </w:r>
+      <w:proofErr w:type="spellEnd"/>
+      <w:r>
+        <w:t xml:space="preserve"> </w:t>
+      </w:r>
+      <w:proofErr w:type="spellStart"/>
+      <w:r>
+        <w:t>текст</w:t>
+      </w:r>
+      <w:proofErr w:type="spellEnd"/>
+    </w:p>
     <w:p/>
-    <w:p>
-      <w:pPr>
-        <w:pStyle w:val="10"/>
-      </w:pPr>
-      <w:bookmarkStart w:id="4" w:name="_Toc514604785"/>
-      <w:r>
-        <w:t>Глава 2. Имя главы 2.</w:t>
-      </w:r>
-      <w:bookmarkEnd w:id="4"/>
-    </w:p>
-    <w:p>
-      <w:pPr>
-        <w:pStyle w:val="ab"/>
-        <w:keepNext/>
-        <w:keepLines/>
-        <w:numPr>
-          <w:ilvl w:val="0"/>
-          <w:numId w:val="8"/>
-        </w:numPr>
-        <w:spacing w:after="0"/>
-        <w:contextualSpacing w:val="0"/>
-        <w:jc w:val="center"/>
-        <w:outlineLvl w:val="1"/>
-        <w:rPr>
-          <w:rFonts w:eastAsiaTheme="majorEastAsia" w:cstheme="majorBidi"/>
-          <w:b/>
-          <w:vanish/>
-          <w:sz w:val="32"/>
-          <w:szCs w:val="26"/>
-        </w:rPr>
-      </w:pPr>
-      <w:bookmarkStart w:id="5" w:name="_Toc514604786"/>
-    </w:p>
-    <w:p>
-      <w:pPr>
-        <w:pStyle w:val="ab"/>
-        <w:keepNext/>
-        <w:keepLines/>
-        <w:numPr>
-          <w:ilvl w:val="1"/>
-          <w:numId w:val="8"/>
-        </w:numPr>
-        <w:spacing w:after="0"/>
-        <w:contextualSpacing w:val="0"/>
-        <w:jc w:val="center"/>
-        <w:outlineLvl w:val="1"/>
-        <w:rPr>
-          <w:rFonts w:eastAsiaTheme="majorEastAsia" w:cstheme="majorBidi"/>
-          <w:b/>
-          <w:vanish/>
-          <w:sz w:val="32"/>
-          <w:szCs w:val="26"/>
-        </w:rPr>
-      </w:pPr>
-    </w:p>
-    <w:p>
-      <w:pPr>
-        <w:pStyle w:val="2"/>
-      </w:pPr>
-      <w:r>
-        <w:t>Подзаголовок главы 2.</w:t>
-      </w:r>
-      <w:bookmarkEnd w:id="5"/>
-    </w:p>
-    <w:p>
-      <w:pPr>
-        <w:pStyle w:val="3"/>
-      </w:pPr>
-      <w:bookmarkStart w:id="6" w:name="_Toc514604787"/>
-      <w:r>
-        <w:t>Заголовок третьего уровня.</w:t>
-      </w:r>
-      <w:bookmarkEnd w:id="6"/>
-    </w:p>
-    <w:p>
-      <w:r>
-        <w:t>Обычный текст</w:t>
-      </w:r>
-    </w:p>
-    <w:p>
-      <w:pPr>
-        <w:pStyle w:val="10"/>
-      </w:pPr>
-      <w:r>
-        <w:t>Глава 3. Имя главы 3.</w:t>
-      </w:r>
-    </w:p>
-    <w:p>
-      <w:pPr>
-        <w:pStyle w:val="2"/>
-      </w:pPr>
-      <w:r>
-        <w:t>Подзаголовок главы 3.</w:t>
-      </w:r>
-    </w:p>
-    <w:p>
-      <w:pPr>
-        <w:pStyle w:val="3"/>
-      </w:pPr>
-      <w:r>
-        <w:t>Заголовок третьего уровня</w:t>
-      </w:r>
-    </w:p>
-    <w:p>
-      <w:r>
-        <w:t>Обычный текст.</w:t>
-      </w:r>
-    </w:p>
     <w:sectPr>
       <w:footerReference w:type="default" r:id="rId8"/>
       <w:pgSz w:w="11906" w:h="16838"/>
@@ -1573,11 +2105,11 @@
 </file>
 
 <file path=word/endnotes.xml><?xml version="1.0" encoding="utf-8"?>
-<w:endnotes xmlns:wpc="http://schemas.microsoft.com/office/word/2010/wordprocessingCanvas" xmlns:cx="http://schemas.microsoft.com/office/drawing/2014/chartex" xmlns:mc="http://schemas.openxmlformats.org/markup-compatibility/2006" xmlns:o="urn:schemas-microsoft-com:office:office" xmlns:r="http://schemas.openxmlformats.org/officeDocument/2006/relationships" xmlns:m="http://schemas.openxmlformats.org/officeDocument/2006/math" xmlns:v="urn:schemas-microsoft-com:vml" xmlns:wp14="http://schemas.microsoft.com/office/word/2010/wordprocessingDrawing" xmlns:wp="http://schemas.openxmlformats.org/drawingml/2006/wordprocessingDrawing" xmlns:w10="urn:schemas-microsoft-com:office:word" xmlns:w="http://schemas.openxmlformats.org/wordprocessingml/2006/main" xmlns:w14="http://schemas.microsoft.com/office/word/2010/wordml" xmlns:w15="http://schemas.microsoft.com/office/word/2012/wordml" xmlns:w16se="http://schemas.microsoft.com/office/word/2015/wordml/symex" xmlns:wpg="http://schemas.microsoft.com/office/word/2010/wordprocessingGroup" xmlns:wpi="http://schemas.microsoft.com/office/word/2010/wordprocessingInk" xmlns:wne="http://schemas.microsoft.com/office/word/2006/wordml" xmlns:wps="http://schemas.microsoft.com/office/word/2010/wordprocessingShape" mc:Ignorable="w14 w15 w16se wp14">
+<w:endnotes xmlns:wpc="http://schemas.microsoft.com/office/word/2010/wordprocessingCanvas" xmlns:cx="http://schemas.microsoft.com/office/drawing/2014/chartex" xmlns:cx1="http://schemas.microsoft.com/office/drawing/2015/9/8/chartex" xmlns:cx2="http://schemas.microsoft.com/office/drawing/2015/10/21/chartex" xmlns:cx3="http://schemas.microsoft.com/office/drawing/2016/5/9/chartex" xmlns:cx4="http://schemas.microsoft.com/office/drawing/2016/5/10/chartex" xmlns:cx5="http://schemas.microsoft.com/office/drawing/2016/5/11/chartex" xmlns:cx6="http://schemas.microsoft.com/office/drawing/2016/5/12/chartex" xmlns:cx7="http://schemas.microsoft.com/office/drawing/2016/5/13/chartex" xmlns:cx8="http://schemas.microsoft.com/office/drawing/2016/5/14/chartex" xmlns:mc="http://schemas.openxmlformats.org/markup-compatibility/2006" xmlns:aink="http://schemas.microsoft.com/office/drawing/2016/ink" xmlns:am3d="http://schemas.microsoft.com/office/drawing/2017/model3d" xmlns:o="urn:schemas-microsoft-com:office:office" xmlns:r="http://schemas.openxmlformats.org/officeDocument/2006/relationships" xmlns:m="http://schemas.openxmlformats.org/officeDocument/2006/math" xmlns:v="urn:schemas-microsoft-com:vml" xmlns:wp14="http://schemas.microsoft.com/office/word/2010/wordprocessingDrawing" xmlns:wp="http://schemas.openxmlformats.org/drawingml/2006/wordprocessingDrawing" xmlns:w10="urn:schemas-microsoft-com:office:word" xmlns:w="http://schemas.openxmlformats.org/wordprocessingml/2006/main" xmlns:w14="http://schemas.microsoft.com/office/word/2010/wordml" xmlns:w15="http://schemas.microsoft.com/office/word/2012/wordml" xmlns:w16cid="http://schemas.microsoft.com/office/word/2016/wordml/cid" xmlns:w16se="http://schemas.microsoft.com/office/word/2015/wordml/symex" xmlns:wpg="http://schemas.microsoft.com/office/word/2010/wordprocessingGroup" xmlns:wpi="http://schemas.microsoft.com/office/word/2010/wordprocessingInk" xmlns:wne="http://schemas.microsoft.com/office/word/2006/wordml" xmlns:wps="http://schemas.microsoft.com/office/word/2010/wordprocessingShape" mc:Ignorable="w14 w15 w16se w16cid wp14">
   <w:endnote w:type="separator" w:id="-1">
     <w:p>
       <w:pPr>
-        <w:spacing w:after="0" w:line="240" w:lineRule="auto"/>
+        <w:spacing w:line="240" w:lineRule="auto"/>
       </w:pPr>
       <w:r>
         <w:separator/>
@@ -1587,7 +2119,7 @@
   <w:endnote w:type="continuationSeparator" w:id="0">
     <w:p>
       <w:pPr>
-        <w:spacing w:after="0" w:line="240" w:lineRule="auto"/>
+        <w:spacing w:line="240" w:lineRule="auto"/>
       </w:pPr>
       <w:r>
         <w:continuationSeparator/>
@@ -1598,7 +2130,7 @@
 </file>
 
 <file path=word/footer1.xml><?xml version="1.0" encoding="utf-8"?>
-<w:ftr xmlns:wpc="http://schemas.microsoft.com/office/word/2010/wordprocessingCanvas" xmlns:cx="http://schemas.microsoft.com/office/drawing/2014/chartex" xmlns:mc="http://schemas.openxmlformats.org/markup-compatibility/2006" xmlns:o="urn:schemas-microsoft-com:office:office" xmlns:r="http://schemas.openxmlformats.org/officeDocument/2006/relationships" xmlns:m="http://schemas.openxmlformats.org/officeDocument/2006/math" xmlns:v="urn:schemas-microsoft-com:vml" xmlns:wp14="http://schemas.microsoft.com/office/word/2010/wordprocessingDrawing" xmlns:wp="http://schemas.openxmlformats.org/drawingml/2006/wordprocessingDrawing" xmlns:w10="urn:schemas-microsoft-com:office:word" xmlns:w="http://schemas.openxmlformats.org/wordprocessingml/2006/main" xmlns:w14="http://schemas.microsoft.com/office/word/2010/wordml" xmlns:w15="http://schemas.microsoft.com/office/word/2012/wordml" xmlns:w16se="http://schemas.microsoft.com/office/word/2015/wordml/symex" xmlns:wpg="http://schemas.microsoft.com/office/word/2010/wordprocessingGroup" xmlns:wpi="http://schemas.microsoft.com/office/word/2010/wordprocessingInk" xmlns:wne="http://schemas.microsoft.com/office/word/2006/wordml" xmlns:wps="http://schemas.microsoft.com/office/word/2010/wordprocessingShape" mc:Ignorable="w14 w15 w16se wp14">
+<w:ftr xmlns:wpc="http://schemas.microsoft.com/office/word/2010/wordprocessingCanvas" xmlns:cx="http://schemas.microsoft.com/office/drawing/2014/chartex" xmlns:cx1="http://schemas.microsoft.com/office/drawing/2015/9/8/chartex" xmlns:cx2="http://schemas.microsoft.com/office/drawing/2015/10/21/chartex" xmlns:cx3="http://schemas.microsoft.com/office/drawing/2016/5/9/chartex" xmlns:cx4="http://schemas.microsoft.com/office/drawing/2016/5/10/chartex" xmlns:cx5="http://schemas.microsoft.com/office/drawing/2016/5/11/chartex" xmlns:cx6="http://schemas.microsoft.com/office/drawing/2016/5/12/chartex" xmlns:cx7="http://schemas.microsoft.com/office/drawing/2016/5/13/chartex" xmlns:cx8="http://schemas.microsoft.com/office/drawing/2016/5/14/chartex" xmlns:mc="http://schemas.openxmlformats.org/markup-compatibility/2006" xmlns:aink="http://schemas.microsoft.com/office/drawing/2016/ink" xmlns:am3d="http://schemas.microsoft.com/office/drawing/2017/model3d" xmlns:o="urn:schemas-microsoft-com:office:office" xmlns:r="http://schemas.openxmlformats.org/officeDocument/2006/relationships" xmlns:m="http://schemas.openxmlformats.org/officeDocument/2006/math" xmlns:v="urn:schemas-microsoft-com:vml" xmlns:wp14="http://schemas.microsoft.com/office/word/2010/wordprocessingDrawing" xmlns:wp="http://schemas.openxmlformats.org/drawingml/2006/wordprocessingDrawing" xmlns:w10="urn:schemas-microsoft-com:office:word" xmlns:w="http://schemas.openxmlformats.org/wordprocessingml/2006/main" xmlns:w14="http://schemas.microsoft.com/office/word/2010/wordml" xmlns:w15="http://schemas.microsoft.com/office/word/2012/wordml" xmlns:w16cid="http://schemas.microsoft.com/office/word/2016/wordml/cid" xmlns:w16se="http://schemas.microsoft.com/office/word/2015/wordml/symex" xmlns:wpg="http://schemas.microsoft.com/office/word/2010/wordprocessingGroup" xmlns:wpi="http://schemas.microsoft.com/office/word/2010/wordprocessingInk" xmlns:wne="http://schemas.microsoft.com/office/word/2006/wordml" xmlns:wps="http://schemas.microsoft.com/office/word/2010/wordprocessingShape" mc:Ignorable="w14 w15 w16se w16cid wp14">
   <w:sdt>
     <w:sdtPr>
       <w:id w:val="1183549766"/>
@@ -1607,6 +2139,7 @@
         <w:docPartUnique/>
       </w:docPartObj>
     </w:sdtPr>
+    <w:sdtEndPr/>
     <w:sdtContent>
       <w:p>
         <w:pPr>
@@ -1643,11 +2176,11 @@
 </file>
 
 <file path=word/footnotes.xml><?xml version="1.0" encoding="utf-8"?>
-<w:footnotes xmlns:wpc="http://schemas.microsoft.com/office/word/2010/wordprocessingCanvas" xmlns:cx="http://schemas.microsoft.com/office/drawing/2014/chartex" xmlns:mc="http://schemas.openxmlformats.org/markup-compatibility/2006" xmlns:o="urn:schemas-microsoft-com:office:office" xmlns:r="http://schemas.openxmlformats.org/officeDocument/2006/relationships" xmlns:m="http://schemas.openxmlformats.org/officeDocument/2006/math" xmlns:v="urn:schemas-microsoft-com:vml" xmlns:wp14="http://schemas.microsoft.com/office/word/2010/wordprocessingDrawing" xmlns:wp="http://schemas.openxmlformats.org/drawingml/2006/wordprocessingDrawing" xmlns:w10="urn:schemas-microsoft-com:office:word" xmlns:w="http://schemas.openxmlformats.org/wordprocessingml/2006/main" xmlns:w14="http://schemas.microsoft.com/office/word/2010/wordml" xmlns:w15="http://schemas.microsoft.com/office/word/2012/wordml" xmlns:w16se="http://schemas.microsoft.com/office/word/2015/wordml/symex" xmlns:wpg="http://schemas.microsoft.com/office/word/2010/wordprocessingGroup" xmlns:wpi="http://schemas.microsoft.com/office/word/2010/wordprocessingInk" xmlns:wne="http://schemas.microsoft.com/office/word/2006/wordml" xmlns:wps="http://schemas.microsoft.com/office/word/2010/wordprocessingShape" mc:Ignorable="w14 w15 w16se wp14">
+<w:footnotes xmlns:wpc="http://schemas.microsoft.com/office/word/2010/wordprocessingCanvas" xmlns:cx="http://schemas.microsoft.com/office/drawing/2014/chartex" xmlns:cx1="http://schemas.microsoft.com/office/drawing/2015/9/8/chartex" xmlns:cx2="http://schemas.microsoft.com/office/drawing/2015/10/21/chartex" xmlns:cx3="http://schemas.microsoft.com/office/drawing/2016/5/9/chartex" xmlns:cx4="http://schemas.microsoft.com/office/drawing/2016/5/10/chartex" xmlns:cx5="http://schemas.microsoft.com/office/drawing/2016/5/11/chartex" xmlns:cx6="http://schemas.microsoft.com/office/drawing/2016/5/12/chartex" xmlns:cx7="http://schemas.microsoft.com/office/drawing/2016/5/13/chartex" xmlns:cx8="http://schemas.microsoft.com/office/drawing/2016/5/14/chartex" xmlns:mc="http://schemas.openxmlformats.org/markup-compatibility/2006" xmlns:aink="http://schemas.microsoft.com/office/drawing/2016/ink" xmlns:am3d="http://schemas.microsoft.com/office/drawing/2017/model3d" xmlns:o="urn:schemas-microsoft-com:office:office" xmlns:r="http://schemas.openxmlformats.org/officeDocument/2006/relationships" xmlns:m="http://schemas.openxmlformats.org/officeDocument/2006/math" xmlns:v="urn:schemas-microsoft-com:vml" xmlns:wp14="http://schemas.microsoft.com/office/word/2010/wordprocessingDrawing" xmlns:wp="http://schemas.openxmlformats.org/drawingml/2006/wordprocessingDrawing" xmlns:w10="urn:schemas-microsoft-com:office:word" xmlns:w="http://schemas.openxmlformats.org/wordprocessingml/2006/main" xmlns:w14="http://schemas.microsoft.com/office/word/2010/wordml" xmlns:w15="http://schemas.microsoft.com/office/word/2012/wordml" xmlns:w16cid="http://schemas.microsoft.com/office/word/2016/wordml/cid" xmlns:w16se="http://schemas.microsoft.com/office/word/2015/wordml/symex" xmlns:wpg="http://schemas.microsoft.com/office/word/2010/wordprocessingGroup" xmlns:wpi="http://schemas.microsoft.com/office/word/2010/wordprocessingInk" xmlns:wne="http://schemas.microsoft.com/office/word/2006/wordml" xmlns:wps="http://schemas.microsoft.com/office/word/2010/wordprocessingShape" mc:Ignorable="w14 w15 w16se w16cid wp14">
   <w:footnote w:type="separator" w:id="-1">
     <w:p>
       <w:pPr>
-        <w:spacing w:after="0" w:line="240" w:lineRule="auto"/>
+        <w:spacing w:line="240" w:lineRule="auto"/>
       </w:pPr>
       <w:r>
         <w:separator/>
@@ -1657,7 +2190,7 @@
   <w:footnote w:type="continuationSeparator" w:id="0">
     <w:p>
       <w:pPr>
-        <w:spacing w:after="0" w:line="240" w:lineRule="auto"/>
+        <w:spacing w:line="240" w:lineRule="auto"/>
       </w:pPr>
       <w:r>
         <w:continuationSeparator/>
@@ -1668,8 +2201,124 @@
 </file>
 
 <file path=word/numbering.xml><?xml version="1.0" encoding="utf-8"?>
-<w:numbering xmlns:wpc="http://schemas.microsoft.com/office/word/2010/wordprocessingCanvas" xmlns:cx="http://schemas.microsoft.com/office/drawing/2014/chartex" xmlns:mc="http://schemas.openxmlformats.org/markup-compatibility/2006" xmlns:o="urn:schemas-microsoft-com:office:office" xmlns:r="http://schemas.openxmlformats.org/officeDocument/2006/relationships" xmlns:m="http://schemas.openxmlformats.org/officeDocument/2006/math" xmlns:v="urn:schemas-microsoft-com:vml" xmlns:wp14="http://schemas.microsoft.com/office/word/2010/wordprocessingDrawing" xmlns:wp="http://schemas.openxmlformats.org/drawingml/2006/wordprocessingDrawing" xmlns:w10="urn:schemas-microsoft-com:office:word" xmlns:w="http://schemas.openxmlformats.org/wordprocessingml/2006/main" xmlns:w14="http://schemas.microsoft.com/office/word/2010/wordml" xmlns:w15="http://schemas.microsoft.com/office/word/2012/wordml" xmlns:w16se="http://schemas.microsoft.com/office/word/2015/wordml/symex" xmlns:wpg="http://schemas.microsoft.com/office/word/2010/wordprocessingGroup" xmlns:wpi="http://schemas.microsoft.com/office/word/2010/wordprocessingInk" xmlns:wne="http://schemas.microsoft.com/office/word/2006/wordml" xmlns:wps="http://schemas.microsoft.com/office/word/2010/wordprocessingShape" mc:Ignorable="w14 w15 w16se wp14">
+<w:numbering xmlns:wpc="http://schemas.microsoft.com/office/word/2010/wordprocessingCanvas" xmlns:cx="http://schemas.microsoft.com/office/drawing/2014/chartex" xmlns:cx1="http://schemas.microsoft.com/office/drawing/2015/9/8/chartex" xmlns:cx2="http://schemas.microsoft.com/office/drawing/2015/10/21/chartex" xmlns:cx3="http://schemas.microsoft.com/office/drawing/2016/5/9/chartex" xmlns:cx4="http://schemas.microsoft.com/office/drawing/2016/5/10/chartex" xmlns:cx5="http://schemas.microsoft.com/office/drawing/2016/5/11/chartex" xmlns:cx6="http://schemas.microsoft.com/office/drawing/2016/5/12/chartex" xmlns:cx7="http://schemas.microsoft.com/office/drawing/2016/5/13/chartex" xmlns:cx8="http://schemas.microsoft.com/office/drawing/2016/5/14/chartex" xmlns:mc="http://schemas.openxmlformats.org/markup-compatibility/2006" xmlns:aink="http://schemas.microsoft.com/office/drawing/2016/ink" xmlns:am3d="http://schemas.microsoft.com/office/drawing/2017/model3d" xmlns:o="urn:schemas-microsoft-com:office:office" xmlns:r="http://schemas.openxmlformats.org/officeDocument/2006/relationships" xmlns:m="http://schemas.openxmlformats.org/officeDocument/2006/math" xmlns:v="urn:schemas-microsoft-com:vml" xmlns:wp14="http://schemas.microsoft.com/office/word/2010/wordprocessingDrawing" xmlns:wp="http://schemas.openxmlformats.org/drawingml/2006/wordprocessingDrawing" xmlns:w10="urn:schemas-microsoft-com:office:word" xmlns:w="http://schemas.openxmlformats.org/wordprocessingml/2006/main" xmlns:w14="http://schemas.microsoft.com/office/word/2010/wordml" xmlns:w15="http://schemas.microsoft.com/office/word/2012/wordml" xmlns:w16cid="http://schemas.microsoft.com/office/word/2016/wordml/cid" xmlns:w16se="http://schemas.microsoft.com/office/word/2015/wordml/symex" xmlns:wpg="http://schemas.microsoft.com/office/word/2010/wordprocessingGroup" xmlns:wpi="http://schemas.microsoft.com/office/word/2010/wordprocessingInk" xmlns:wne="http://schemas.microsoft.com/office/word/2006/wordml" xmlns:wps="http://schemas.microsoft.com/office/word/2010/wordprocessingShape" mc:Ignorable="w14 w15 w16se w16cid wp14">
   <w:abstractNum w:abstractNumId="0" w15:restartNumberingAfterBreak="0">
+    <w:nsid w:val="21516461"/>
+    <w:multiLevelType w:val="multilevel"/>
+    <w:tmpl w:val="306E30F4"/>
+    <w:lvl w:ilvl="0">
+      <w:start w:val="1"/>
+      <w:numFmt w:val="none"/>
+      <w:suff w:val="space"/>
+      <w:lvlText w:val="%1"/>
+      <w:lvlJc w:val="left"/>
+      <w:pPr>
+        <w:ind w:left="360" w:hanging="360"/>
+      </w:pPr>
+      <w:rPr>
+        <w:rFonts w:hint="default"/>
+      </w:rPr>
+    </w:lvl>
+    <w:lvl w:ilvl="1">
+      <w:start w:val="1"/>
+      <w:numFmt w:val="decimal"/>
+      <w:lvlRestart w:val="0"/>
+      <w:lvlText w:val="%2."/>
+      <w:lvlJc w:val="left"/>
+      <w:pPr>
+        <w:ind w:left="792" w:hanging="432"/>
+      </w:pPr>
+      <w:rPr>
+        <w:rFonts w:hint="default"/>
+      </w:rPr>
+    </w:lvl>
+    <w:lvl w:ilvl="2">
+      <w:start w:val="1"/>
+      <w:numFmt w:val="decimal"/>
+      <w:suff w:val="space"/>
+      <w:lvlText w:val="%2.%3."/>
+      <w:lvlJc w:val="left"/>
+      <w:pPr>
+        <w:ind w:left="1224" w:hanging="504"/>
+      </w:pPr>
+      <w:rPr>
+        <w:rFonts w:hint="default"/>
+      </w:rPr>
+    </w:lvl>
+    <w:lvl w:ilvl="3">
+      <w:start w:val="1"/>
+      <w:numFmt w:val="decimal"/>
+      <w:lvlText w:val="%2.%3.%4."/>
+      <w:lvlJc w:val="left"/>
+      <w:pPr>
+        <w:ind w:left="1728" w:hanging="648"/>
+      </w:pPr>
+      <w:rPr>
+        <w:rFonts w:hint="default"/>
+      </w:rPr>
+    </w:lvl>
+    <w:lvl w:ilvl="4">
+      <w:start w:val="1"/>
+      <w:numFmt w:val="decimal"/>
+      <w:lvlText w:val="%1.%2.%3.%4.%5."/>
+      <w:lvlJc w:val="left"/>
+      <w:pPr>
+        <w:ind w:left="2232" w:hanging="792"/>
+      </w:pPr>
+      <w:rPr>
+        <w:rFonts w:hint="default"/>
+      </w:rPr>
+    </w:lvl>
+    <w:lvl w:ilvl="5">
+      <w:start w:val="1"/>
+      <w:numFmt w:val="decimal"/>
+      <w:lvlText w:val="%1.%2.%3.%4.%5.%6."/>
+      <w:lvlJc w:val="left"/>
+      <w:pPr>
+        <w:ind w:left="2736" w:hanging="936"/>
+      </w:pPr>
+      <w:rPr>
+        <w:rFonts w:hint="default"/>
+      </w:rPr>
+    </w:lvl>
+    <w:lvl w:ilvl="6">
+      <w:start w:val="1"/>
+      <w:numFmt w:val="decimal"/>
+      <w:lvlText w:val="%1.%2.%3.%4.%5.%6.%7."/>
+      <w:lvlJc w:val="left"/>
+      <w:pPr>
+        <w:ind w:left="3240" w:hanging="1080"/>
+      </w:pPr>
+      <w:rPr>
+        <w:rFonts w:hint="default"/>
+      </w:rPr>
+    </w:lvl>
+    <w:lvl w:ilvl="7">
+      <w:start w:val="1"/>
+      <w:numFmt w:val="decimal"/>
+      <w:lvlText w:val="%1.%2.%3.%4.%5.%6.%7.%8."/>
+      <w:lvlJc w:val="left"/>
+      <w:pPr>
+        <w:ind w:left="3744" w:hanging="1224"/>
+      </w:pPr>
+      <w:rPr>
+        <w:rFonts w:hint="default"/>
+      </w:rPr>
+    </w:lvl>
+    <w:lvl w:ilvl="8">
+      <w:start w:val="1"/>
+      <w:numFmt w:val="decimal"/>
+      <w:lvlText w:val="%1.%2.%3.%4.%5.%6.%7.%8.%9."/>
+      <w:lvlJc w:val="left"/>
+      <w:pPr>
+        <w:ind w:left="4320" w:hanging="1440"/>
+      </w:pPr>
+      <w:rPr>
+        <w:rFonts w:hint="default"/>
+      </w:rPr>
+    </w:lvl>
+  </w:abstractNum>
+  <w:abstractNum w:abstractNumId="1" w15:restartNumberingAfterBreak="0">
     <w:nsid w:val="40F54723"/>
     <w:multiLevelType w:val="hybridMultilevel"/>
     <w:tmpl w:val="ABB24CE2"/>
@@ -1783,7 +2432,7 @@
       </w:rPr>
     </w:lvl>
   </w:abstractNum>
-  <w:abstractNum w:abstractNumId="1" w15:restartNumberingAfterBreak="0">
+  <w:abstractNum w:abstractNumId="2" w15:restartNumberingAfterBreak="0">
     <w:nsid w:val="44856955"/>
     <w:multiLevelType w:val="multilevel"/>
     <w:tmpl w:val="0419001F"/>
@@ -1869,7 +2518,7 @@
       </w:pPr>
     </w:lvl>
   </w:abstractNum>
-  <w:abstractNum w:abstractNumId="2" w15:restartNumberingAfterBreak="0">
+  <w:abstractNum w:abstractNumId="3" w15:restartNumberingAfterBreak="0">
     <w:nsid w:val="47055FE3"/>
     <w:multiLevelType w:val="multilevel"/>
     <w:tmpl w:val="0419001F"/>
@@ -1955,7 +2604,7 @@
       </w:pPr>
     </w:lvl>
   </w:abstractNum>
-  <w:abstractNum w:abstractNumId="3" w15:restartNumberingAfterBreak="0">
+  <w:abstractNum w:abstractNumId="4" w15:restartNumberingAfterBreak="0">
     <w:nsid w:val="4E5C582B"/>
     <w:multiLevelType w:val="multilevel"/>
     <w:tmpl w:val="366675DC"/>
@@ -2069,14 +2718,13 @@
       </w:rPr>
     </w:lvl>
   </w:abstractNum>
-  <w:abstractNum w:abstractNumId="4" w15:restartNumberingAfterBreak="0">
+  <w:abstractNum w:abstractNumId="5" w15:restartNumberingAfterBreak="0">
     <w:nsid w:val="55D050D3"/>
     <w:multiLevelType w:val="multilevel"/>
-    <w:tmpl w:val="994220AE"/>
+    <w:tmpl w:val="FAAC2EB4"/>
     <w:lvl w:ilvl="0">
       <w:start w:val="1"/>
       <w:numFmt w:val="none"/>
-      <w:pStyle w:val="10"/>
       <w:suff w:val="space"/>
       <w:lvlText w:val=""/>
       <w:lvlJc w:val="left"/>
@@ -2187,14 +2835,15 @@
       </w:rPr>
     </w:lvl>
   </w:abstractNum>
-  <w:abstractNum w:abstractNumId="5" w15:restartNumberingAfterBreak="0">
+  <w:abstractNum w:abstractNumId="6" w15:restartNumberingAfterBreak="0">
     <w:nsid w:val="5D9C7604"/>
     <w:multiLevelType w:val="multilevel"/>
-    <w:tmpl w:val="306E30F4"/>
+    <w:tmpl w:val="0DE6B55C"/>
     <w:lvl w:ilvl="0">
       <w:start w:val="1"/>
       <w:numFmt w:val="none"/>
-      <w:suff w:val="space"/>
+      <w:pStyle w:val="10"/>
+      <w:suff w:val="nothing"/>
       <w:lvlText w:val="%1"/>
       <w:lvlJc w:val="left"/>
       <w:pPr>
@@ -2206,9 +2855,11 @@
     </w:lvl>
     <w:lvl w:ilvl="1">
       <w:start w:val="1"/>
-      <w:numFmt w:val="decimal"/>
+      <w:numFmt w:val="none"/>
       <w:lvlRestart w:val="0"/>
-      <w:lvlText w:val="%2."/>
+      <w:pStyle w:val="2"/>
+      <w:suff w:val="nothing"/>
+      <w:lvlText w:val="%2"/>
       <w:lvlJc w:val="left"/>
       <w:pPr>
         <w:ind w:left="792" w:hanging="432"/>
@@ -2219,10 +2870,11 @@
     </w:lvl>
     <w:lvl w:ilvl="2">
       <w:start w:val="1"/>
-      <w:numFmt w:val="decimal"/>
-      <w:pStyle w:val="2"/>
-      <w:suff w:val="space"/>
-      <w:lvlText w:val="%2.%3."/>
+      <w:numFmt w:val="none"/>
+      <w:lvlRestart w:val="0"/>
+      <w:pStyle w:val="3"/>
+      <w:suff w:val="nothing"/>
+      <w:lvlText w:val="%2"/>
       <w:lvlJc w:val="left"/>
       <w:pPr>
         <w:ind w:left="1224" w:hanging="504"/>
@@ -2234,7 +2886,6 @@
     <w:lvl w:ilvl="3">
       <w:start w:val="1"/>
       <w:numFmt w:val="decimal"/>
-      <w:pStyle w:val="3"/>
       <w:lvlText w:val="%2.%3.%4."/>
       <w:lvlJc w:val="left"/>
       <w:pPr>
@@ -2306,178 +2957,241 @@
     </w:lvl>
   </w:abstractNum>
   <w:num w:numId="1">
+    <w:abstractNumId w:val="1"/>
+  </w:num>
+  <w:num w:numId="2">
+    <w:abstractNumId w:val="2"/>
+  </w:num>
+  <w:num w:numId="3">
+    <w:abstractNumId w:val="3"/>
+  </w:num>
+  <w:num w:numId="4">
+    <w:abstractNumId w:val="2"/>
+    <w:lvlOverride w:ilvl="0">
+      <w:startOverride w:val="1"/>
+    </w:lvlOverride>
+    <w:lvlOverride w:ilvl="1">
+      <w:startOverride w:val="1"/>
+    </w:lvlOverride>
+    <w:lvlOverride w:ilvl="2">
+      <w:startOverride w:val="1"/>
+    </w:lvlOverride>
+    <w:lvlOverride w:ilvl="3">
+      <w:startOverride w:val="1"/>
+    </w:lvlOverride>
+    <w:lvlOverride w:ilvl="4">
+      <w:startOverride w:val="1"/>
+    </w:lvlOverride>
+    <w:lvlOverride w:ilvl="5">
+      <w:startOverride w:val="1"/>
+    </w:lvlOverride>
+    <w:lvlOverride w:ilvl="6">
+      <w:startOverride w:val="1"/>
+    </w:lvlOverride>
+    <w:lvlOverride w:ilvl="7">
+      <w:startOverride w:val="1"/>
+    </w:lvlOverride>
+    <w:lvlOverride w:ilvl="8">
+      <w:startOverride w:val="1"/>
+    </w:lvlOverride>
+  </w:num>
+  <w:num w:numId="5">
+    <w:abstractNumId w:val="2"/>
+    <w:lvlOverride w:ilvl="0">
+      <w:startOverride w:val="1"/>
+    </w:lvlOverride>
+    <w:lvlOverride w:ilvl="1">
+      <w:startOverride w:val="1"/>
+    </w:lvlOverride>
+    <w:lvlOverride w:ilvl="2">
+      <w:startOverride w:val="1"/>
+    </w:lvlOverride>
+    <w:lvlOverride w:ilvl="3">
+      <w:startOverride w:val="1"/>
+    </w:lvlOverride>
+    <w:lvlOverride w:ilvl="4">
+      <w:startOverride w:val="1"/>
+    </w:lvlOverride>
+    <w:lvlOverride w:ilvl="5">
+      <w:startOverride w:val="1"/>
+    </w:lvlOverride>
+    <w:lvlOverride w:ilvl="6">
+      <w:startOverride w:val="1"/>
+    </w:lvlOverride>
+    <w:lvlOverride w:ilvl="7">
+      <w:startOverride w:val="1"/>
+    </w:lvlOverride>
+    <w:lvlOverride w:ilvl="8">
+      <w:startOverride w:val="1"/>
+    </w:lvlOverride>
+  </w:num>
+  <w:num w:numId="6">
+    <w:abstractNumId w:val="6"/>
+  </w:num>
+  <w:num w:numId="7">
+    <w:abstractNumId w:val="6"/>
+    <w:lvlOverride w:ilvl="0">
+      <w:startOverride w:val="1"/>
+    </w:lvlOverride>
+    <w:lvlOverride w:ilvl="1">
+      <w:startOverride w:val="1"/>
+    </w:lvlOverride>
+    <w:lvlOverride w:ilvl="2">
+      <w:startOverride w:val="1"/>
+    </w:lvlOverride>
+    <w:lvlOverride w:ilvl="3">
+      <w:startOverride w:val="1"/>
+    </w:lvlOverride>
+    <w:lvlOverride w:ilvl="4">
+      <w:startOverride w:val="1"/>
+    </w:lvlOverride>
+    <w:lvlOverride w:ilvl="5">
+      <w:startOverride w:val="1"/>
+    </w:lvlOverride>
+    <w:lvlOverride w:ilvl="6">
+      <w:startOverride w:val="1"/>
+    </w:lvlOverride>
+    <w:lvlOverride w:ilvl="7">
+      <w:startOverride w:val="1"/>
+    </w:lvlOverride>
+    <w:lvlOverride w:ilvl="8">
+      <w:startOverride w:val="1"/>
+    </w:lvlOverride>
+  </w:num>
+  <w:num w:numId="8">
+    <w:abstractNumId w:val="6"/>
+  </w:num>
+  <w:num w:numId="9">
+    <w:abstractNumId w:val="6"/>
+    <w:lvlOverride w:ilvl="0">
+      <w:startOverride w:val="1"/>
+    </w:lvlOverride>
+    <w:lvlOverride w:ilvl="1">
+      <w:startOverride w:val="1"/>
+    </w:lvlOverride>
+    <w:lvlOverride w:ilvl="2">
+      <w:startOverride w:val="1"/>
+    </w:lvlOverride>
+    <w:lvlOverride w:ilvl="3">
+      <w:startOverride w:val="1"/>
+    </w:lvlOverride>
+    <w:lvlOverride w:ilvl="4">
+      <w:startOverride w:val="1"/>
+    </w:lvlOverride>
+    <w:lvlOverride w:ilvl="5">
+      <w:startOverride w:val="1"/>
+    </w:lvlOverride>
+    <w:lvlOverride w:ilvl="6">
+      <w:startOverride w:val="1"/>
+    </w:lvlOverride>
+    <w:lvlOverride w:ilvl="7">
+      <w:startOverride w:val="1"/>
+    </w:lvlOverride>
+    <w:lvlOverride w:ilvl="8">
+      <w:startOverride w:val="1"/>
+    </w:lvlOverride>
+  </w:num>
+  <w:num w:numId="10">
+    <w:abstractNumId w:val="5"/>
+  </w:num>
+  <w:num w:numId="11">
+    <w:abstractNumId w:val="4"/>
+  </w:num>
+  <w:num w:numId="12">
+    <w:abstractNumId w:val="6"/>
+    <w:lvlOverride w:ilvl="0">
+      <w:startOverride w:val="1"/>
+    </w:lvlOverride>
+    <w:lvlOverride w:ilvl="1">
+      <w:startOverride w:val="1"/>
+    </w:lvlOverride>
+    <w:lvlOverride w:ilvl="2">
+      <w:startOverride w:val="1"/>
+    </w:lvlOverride>
+    <w:lvlOverride w:ilvl="3">
+      <w:startOverride w:val="1"/>
+    </w:lvlOverride>
+    <w:lvlOverride w:ilvl="4">
+      <w:startOverride w:val="1"/>
+    </w:lvlOverride>
+    <w:lvlOverride w:ilvl="5">
+      <w:startOverride w:val="1"/>
+    </w:lvlOverride>
+    <w:lvlOverride w:ilvl="6">
+      <w:startOverride w:val="1"/>
+    </w:lvlOverride>
+    <w:lvlOverride w:ilvl="7">
+      <w:startOverride w:val="1"/>
+    </w:lvlOverride>
+    <w:lvlOverride w:ilvl="8">
+      <w:startOverride w:val="1"/>
+    </w:lvlOverride>
+  </w:num>
+  <w:num w:numId="13">
+    <w:abstractNumId w:val="6"/>
+    <w:lvlOverride w:ilvl="0">
+      <w:startOverride w:val="1"/>
+    </w:lvlOverride>
+    <w:lvlOverride w:ilvl="1">
+      <w:startOverride w:val="1"/>
+    </w:lvlOverride>
+    <w:lvlOverride w:ilvl="2">
+      <w:startOverride w:val="1"/>
+    </w:lvlOverride>
+    <w:lvlOverride w:ilvl="3">
+      <w:startOverride w:val="1"/>
+    </w:lvlOverride>
+    <w:lvlOverride w:ilvl="4">
+      <w:startOverride w:val="1"/>
+    </w:lvlOverride>
+    <w:lvlOverride w:ilvl="5">
+      <w:startOverride w:val="1"/>
+    </w:lvlOverride>
+    <w:lvlOverride w:ilvl="6">
+      <w:startOverride w:val="1"/>
+    </w:lvlOverride>
+    <w:lvlOverride w:ilvl="7">
+      <w:startOverride w:val="1"/>
+    </w:lvlOverride>
+    <w:lvlOverride w:ilvl="8">
+      <w:startOverride w:val="1"/>
+    </w:lvlOverride>
+  </w:num>
+  <w:num w:numId="14">
+    <w:abstractNumId w:val="6"/>
+    <w:lvlOverride w:ilvl="0">
+      <w:startOverride w:val="1"/>
+    </w:lvlOverride>
+    <w:lvlOverride w:ilvl="1">
+      <w:startOverride w:val="1"/>
+    </w:lvlOverride>
+    <w:lvlOverride w:ilvl="2">
+      <w:startOverride w:val="1"/>
+    </w:lvlOverride>
+    <w:lvlOverride w:ilvl="3">
+      <w:startOverride w:val="1"/>
+    </w:lvlOverride>
+    <w:lvlOverride w:ilvl="4">
+      <w:startOverride w:val="1"/>
+    </w:lvlOverride>
+    <w:lvlOverride w:ilvl="5">
+      <w:startOverride w:val="1"/>
+    </w:lvlOverride>
+    <w:lvlOverride w:ilvl="6">
+      <w:startOverride w:val="1"/>
+    </w:lvlOverride>
+    <w:lvlOverride w:ilvl="7">
+      <w:startOverride w:val="1"/>
+    </w:lvlOverride>
+    <w:lvlOverride w:ilvl="8">
+      <w:startOverride w:val="1"/>
+    </w:lvlOverride>
+  </w:num>
+  <w:num w:numId="15">
     <w:abstractNumId w:val="0"/>
   </w:num>
-  <w:num w:numId="2">
-    <w:abstractNumId w:val="1"/>
-  </w:num>
-  <w:num w:numId="3">
-    <w:abstractNumId w:val="2"/>
-  </w:num>
-  <w:num w:numId="4">
-    <w:abstractNumId w:val="1"/>
-    <w:lvlOverride w:ilvl="0">
-      <w:startOverride w:val="1"/>
-    </w:lvlOverride>
-    <w:lvlOverride w:ilvl="1">
-      <w:startOverride w:val="1"/>
-    </w:lvlOverride>
-    <w:lvlOverride w:ilvl="2">
-      <w:startOverride w:val="1"/>
-    </w:lvlOverride>
-    <w:lvlOverride w:ilvl="3">
-      <w:startOverride w:val="1"/>
-    </w:lvlOverride>
-    <w:lvlOverride w:ilvl="4">
-      <w:startOverride w:val="1"/>
-    </w:lvlOverride>
-    <w:lvlOverride w:ilvl="5">
-      <w:startOverride w:val="1"/>
-    </w:lvlOverride>
-    <w:lvlOverride w:ilvl="6">
-      <w:startOverride w:val="1"/>
-    </w:lvlOverride>
-    <w:lvlOverride w:ilvl="7">
-      <w:startOverride w:val="1"/>
-    </w:lvlOverride>
-    <w:lvlOverride w:ilvl="8">
-      <w:startOverride w:val="1"/>
-    </w:lvlOverride>
-  </w:num>
-  <w:num w:numId="5">
-    <w:abstractNumId w:val="1"/>
-    <w:lvlOverride w:ilvl="0">
-      <w:startOverride w:val="1"/>
-    </w:lvlOverride>
-    <w:lvlOverride w:ilvl="1">
-      <w:startOverride w:val="1"/>
-    </w:lvlOverride>
-    <w:lvlOverride w:ilvl="2">
-      <w:startOverride w:val="1"/>
-    </w:lvlOverride>
-    <w:lvlOverride w:ilvl="3">
-      <w:startOverride w:val="1"/>
-    </w:lvlOverride>
-    <w:lvlOverride w:ilvl="4">
-      <w:startOverride w:val="1"/>
-    </w:lvlOverride>
-    <w:lvlOverride w:ilvl="5">
-      <w:startOverride w:val="1"/>
-    </w:lvlOverride>
-    <w:lvlOverride w:ilvl="6">
-      <w:startOverride w:val="1"/>
-    </w:lvlOverride>
-    <w:lvlOverride w:ilvl="7">
-      <w:startOverride w:val="1"/>
-    </w:lvlOverride>
-    <w:lvlOverride w:ilvl="8">
-      <w:startOverride w:val="1"/>
-    </w:lvlOverride>
-  </w:num>
-  <w:num w:numId="6">
-    <w:abstractNumId w:val="5"/>
-  </w:num>
-  <w:num w:numId="7">
-    <w:abstractNumId w:val="5"/>
-    <w:lvlOverride w:ilvl="0">
-      <w:startOverride w:val="1"/>
-    </w:lvlOverride>
-    <w:lvlOverride w:ilvl="1">
-      <w:startOverride w:val="1"/>
-    </w:lvlOverride>
-    <w:lvlOverride w:ilvl="2">
-      <w:startOverride w:val="1"/>
-    </w:lvlOverride>
-    <w:lvlOverride w:ilvl="3">
-      <w:startOverride w:val="1"/>
-    </w:lvlOverride>
-    <w:lvlOverride w:ilvl="4">
-      <w:startOverride w:val="1"/>
-    </w:lvlOverride>
-    <w:lvlOverride w:ilvl="5">
-      <w:startOverride w:val="1"/>
-    </w:lvlOverride>
-    <w:lvlOverride w:ilvl="6">
-      <w:startOverride w:val="1"/>
-    </w:lvlOverride>
-    <w:lvlOverride w:ilvl="7">
-      <w:startOverride w:val="1"/>
-    </w:lvlOverride>
-    <w:lvlOverride w:ilvl="8">
-      <w:startOverride w:val="1"/>
-    </w:lvlOverride>
-  </w:num>
-  <w:num w:numId="8">
-    <w:abstractNumId w:val="5"/>
-  </w:num>
-  <w:num w:numId="9">
-    <w:abstractNumId w:val="5"/>
-    <w:lvlOverride w:ilvl="0">
-      <w:startOverride w:val="1"/>
-    </w:lvlOverride>
-    <w:lvlOverride w:ilvl="1">
-      <w:startOverride w:val="1"/>
-    </w:lvlOverride>
-    <w:lvlOverride w:ilvl="2">
-      <w:startOverride w:val="1"/>
-    </w:lvlOverride>
-    <w:lvlOverride w:ilvl="3">
-      <w:startOverride w:val="1"/>
-    </w:lvlOverride>
-    <w:lvlOverride w:ilvl="4">
-      <w:startOverride w:val="1"/>
-    </w:lvlOverride>
-    <w:lvlOverride w:ilvl="5">
-      <w:startOverride w:val="1"/>
-    </w:lvlOverride>
-    <w:lvlOverride w:ilvl="6">
-      <w:startOverride w:val="1"/>
-    </w:lvlOverride>
-    <w:lvlOverride w:ilvl="7">
-      <w:startOverride w:val="1"/>
-    </w:lvlOverride>
-    <w:lvlOverride w:ilvl="8">
-      <w:startOverride w:val="1"/>
-    </w:lvlOverride>
-  </w:num>
-  <w:num w:numId="10">
-    <w:abstractNumId w:val="4"/>
-  </w:num>
-  <w:num w:numId="11">
-    <w:abstractNumId w:val="3"/>
-  </w:num>
-  <w:num w:numId="12">
-    <w:abstractNumId w:val="5"/>
-    <w:lvlOverride w:ilvl="0">
-      <w:startOverride w:val="1"/>
-    </w:lvlOverride>
-    <w:lvlOverride w:ilvl="1">
-      <w:startOverride w:val="1"/>
-    </w:lvlOverride>
-    <w:lvlOverride w:ilvl="2">
-      <w:startOverride w:val="1"/>
-    </w:lvlOverride>
-    <w:lvlOverride w:ilvl="3">
-      <w:startOverride w:val="1"/>
-    </w:lvlOverride>
-    <w:lvlOverride w:ilvl="4">
-      <w:startOverride w:val="1"/>
-    </w:lvlOverride>
-    <w:lvlOverride w:ilvl="5">
-      <w:startOverride w:val="1"/>
-    </w:lvlOverride>
-    <w:lvlOverride w:ilvl="6">
-      <w:startOverride w:val="1"/>
-    </w:lvlOverride>
-    <w:lvlOverride w:ilvl="7">
-      <w:startOverride w:val="1"/>
-    </w:lvlOverride>
-    <w:lvlOverride w:ilvl="8">
-      <w:startOverride w:val="1"/>
-    </w:lvlOverride>
-  </w:num>
-  <w:num w:numId="13">
-    <w:abstractNumId w:val="5"/>
+  <w:num w:numId="16">
+    <w:abstractNumId w:val="6"/>
     <w:lvlOverride w:ilvl="0">
       <w:startOverride w:val="1"/>
     </w:lvlOverride>
@@ -2510,7 +3224,7 @@
 </file>
 
 <file path=word/styles.xml><?xml version="1.0" encoding="utf-8"?>
-<w:styles xmlns:mc="http://schemas.openxmlformats.org/markup-compatibility/2006" xmlns:r="http://schemas.openxmlformats.org/officeDocument/2006/relationships" xmlns:w="http://schemas.openxmlformats.org/wordprocessingml/2006/main" xmlns:w14="http://schemas.microsoft.com/office/word/2010/wordml" xmlns:w15="http://schemas.microsoft.com/office/word/2012/wordml" xmlns:w16se="http://schemas.microsoft.com/office/word/2015/wordml/symex" mc:Ignorable="w14 w15 w16se">
+<w:styles xmlns:mc="http://schemas.openxmlformats.org/markup-compatibility/2006" xmlns:r="http://schemas.openxmlformats.org/officeDocument/2006/relationships" xmlns:w="http://schemas.openxmlformats.org/wordprocessingml/2006/main" xmlns:w14="http://schemas.microsoft.com/office/word/2010/wordml" xmlns:w15="http://schemas.microsoft.com/office/word/2012/wordml" xmlns:w16cid="http://schemas.microsoft.com/office/word/2016/wordml/cid" xmlns:w16se="http://schemas.microsoft.com/office/word/2015/wordml/symex" mc:Ignorable="w14 w15 w16se w16cid">
   <w:docDefaults>
     <w:rPrDefault>
       <w:rPr>
@@ -2526,7 +3240,892 @@
       </w:pPr>
     </w:pPrDefault>
   </w:docDefaults>
-  <w:latentStyles w:defLockedState="0" w:defUIPriority="99" w:defSemiHidden="0" w:defUnhideWhenUsed="0" w:defQFormat="0" w:count="371">
+  <w:latentStyles w:defLockedState="0" w:defUIPriority="99" w:defSemiHidden="0" w:defUnhideWhenUsed="0" w:defQFormat="0" w:count="375">
+    <w:lsdException w:name="Normal" w:uiPriority="0" w:qFormat="1"/>
+    <w:lsdException w:name="heading 1" w:uiPriority="9" w:qFormat="1"/>
+    <w:lsdException w:name="heading 2" w:semiHidden="1" w:uiPriority="9" w:unhideWhenUsed="1" w:qFormat="1"/>
+    <w:lsdException w:name="heading 3" w:semiHidden="1" w:uiPriority="9" w:unhideWhenUsed="1" w:qFormat="1"/>
+    <w:lsdException w:name="heading 4" w:semiHidden="1" w:uiPriority="9" w:unhideWhenUsed="1" w:qFormat="1"/>
+    <w:lsdException w:name="heading 5" w:semiHidden="1" w:uiPriority="9" w:unhideWhenUsed="1" w:qFormat="1"/>
+    <w:lsdException w:name="heading 6" w:semiHidden="1" w:uiPriority="9" w:unhideWhenUsed="1" w:qFormat="1"/>
+    <w:lsdException w:name="heading 7" w:semiHidden="1" w:uiPriority="9" w:unhideWhenUsed="1" w:qFormat="1"/>
+    <w:lsdException w:name="heading 8" w:semiHidden="1" w:uiPriority="9" w:unhideWhenUsed="1" w:qFormat="1"/>
+    <w:lsdException w:name="heading 9" w:semiHidden="1" w:uiPriority="9" w:unhideWhenUsed="1" w:qFormat="1"/>
+    <w:lsdException w:name="index 1" w:semiHidden="1" w:unhideWhenUsed="1"/>
+    <w:lsdException w:name="index 2" w:semiHidden="1" w:unhideWhenUsed="1"/>
+    <w:lsdException w:name="index 3" w:semiHidden="1" w:unhideWhenUsed="1"/>
+    <w:lsdException w:name="index 4" w:semiHidden="1" w:unhideWhenUsed="1"/>
+    <w:lsdException w:name="index 5" w:semiHidden="1" w:unhideWhenUsed="1"/>
+    <w:lsdException w:name="index 6" w:semiHidden="1" w:unhideWhenUsed="1"/>
+    <w:lsdException w:name="index 7" w:semiHidden="1" w:unhideWhenUsed="1"/>
+    <w:lsdException w:name="index 8" w:semiHidden="1" w:unhideWhenUsed="1"/>
+    <w:lsdException w:name="index 9" w:semiHidden="1" w:unhideWhenUsed="1"/>
+    <w:lsdException w:name="toc 1" w:semiHidden="1" w:uiPriority="39" w:unhideWhenUsed="1"/>
+    <w:lsdException w:name="toc 2" w:semiHidden="1" w:uiPriority="39" w:unhideWhenUsed="1"/>
+    <w:lsdException w:name="toc 3" w:semiHidden="1" w:uiPriority="39" w:unhideWhenUsed="1"/>
+    <w:lsdException w:name="toc 4" w:semiHidden="1" w:uiPriority="39" w:unhideWhenUsed="1"/>
+    <w:lsdException w:name="toc 5" w:semiHidden="1" w:uiPriority="39" w:unhideWhenUsed="1"/>
+    <w:lsdException w:name="toc 6" w:semiHidden="1" w:uiPriority="39" w:unhideWhenUsed="1"/>
+    <w:lsdException w:name="toc 7" w:semiHidden="1" w:uiPriority="39" w:unhideWhenUsed="1"/>
+    <w:lsdException w:name="toc 8" w:semiHidden="1" w:uiPriority="39" w:unhideWhenUsed="1"/>
+    <w:lsdException w:name="toc 9" w:semiHidden="1" w:uiPriority="39" w:unhideWhenUsed="1"/>
+    <w:lsdException w:name="Normal Indent" w:semiHidden="1" w:unhideWhenUsed="1"/>
+    <w:lsdException w:name="footnote text" w:semiHidden="1" w:unhideWhenUsed="1"/>
+    <w:lsdException w:name="annotation text" w:semiHidden="1" w:unhideWhenUsed="1"/>
+    <w:lsdException w:name="header" w:semiHidden="1" w:unhideWhenUsed="1"/>
+    <w:lsdException w:name="footer" w:semiHidden="1" w:unhideWhenUsed="1"/>
+    <w:lsdException w:name="index heading" w:semiHidden="1" w:unhideWhenUsed="1"/>
+    <w:lsdException w:name="caption" w:semiHidden="1" w:uiPriority="35" w:unhideWhenUsed="1" w:qFormat="1"/>
+    <w:lsdException w:name="table of figures" w:semiHidden="1" w:unhideWhenUsed="1"/>
+    <w:lsdException w:name="envelope address" w:semiHidden="1" w:unhideWhenUsed="1"/>
+    <w:lsdException w:name="envelope return" w:semiHidden="1" w:unhideWhenUsed="1"/>
+    <w:lsdException w:name="footnote reference" w:semiHidden="1" w:unhideWhenUsed="1"/>
+    <w:lsdException w:name="annotation reference" w:semiHidden="1" w:unhideWhenUsed="1"/>
+    <w:lsdException w:name="line number" w:semiHidden="1" w:unhideWhenUsed="1"/>
+    <w:lsdException w:name="page number" w:semiHidden="1" w:unhideWhenUsed="1"/>
+    <w:lsdException w:name="endnote reference" w:semiHidden="1" w:unhideWhenUsed="1"/>
+    <w:lsdException w:name="endnote text" w:semiHidden="1" w:unhideWhenUsed="1"/>
+    <w:lsdException w:name="table of authorities" w:semiHidden="1" w:unhideWhenUsed="1"/>
+    <w:lsdException w:name="macro" w:semiHidden="1" w:unhideWhenUsed="1"/>
+    <w:lsdException w:name="toa heading" w:semiHidden="1" w:unhideWhenUsed="1"/>
+    <w:lsdException w:name="List" w:semiHidden="1" w:unhideWhenUsed="1"/>
+    <w:lsdException w:name="List Bullet" w:semiHidden="1" w:unhideWhenUsed="1"/>
+    <w:lsdException w:name="List Number" w:semiHidden="1" w:unhideWhenUsed="1"/>
+    <w:lsdException w:name="List 2" w:semiHidden="1" w:unhideWhenUsed="1"/>
+    <w:lsdException w:name="List 3" w:semiHidden="1" w:unhideWhenUsed="1"/>
+    <w:lsdException w:name="List 4" w:semiHidden="1" w:unhideWhenUsed="1"/>
+    <w:lsdException w:name="List 5" w:semiHidden="1" w:unhideWhenUsed="1"/>
+    <w:lsdException w:name="List Bullet 2" w:semiHidden="1" w:unhideWhenUsed="1"/>
+    <w:lsdException w:name="List Bullet 3" w:semiHidden="1" w:unhideWhenUsed="1"/>
+    <w:lsdException w:name="List Bullet 4" w:semiHidden="1" w:unhideWhenUsed="1"/>
+    <w:lsdException w:name="List Bullet 5" w:semiHidden="1" w:unhideWhenUsed="1"/>
+    <w:lsdException w:name="List Number 2" w:semiHidden="1" w:unhideWhenUsed="1"/>
+    <w:lsdException w:name="List Number 3" w:semiHidden="1" w:unhideWhenUsed="1"/>
+    <w:lsdException w:name="List Number 4" w:semiHidden="1" w:unhideWhenUsed="1"/>
+    <w:lsdException w:name="List Number 5" w:semiHidden="1" w:unhideWhenUsed="1"/>
+    <w:lsdException w:name="Title" w:uiPriority="10" w:qFormat="1"/>
+    <w:lsdException w:name="Closing" w:semiHidden="1" w:unhideWhenUsed="1"/>
+    <w:lsdException w:name="Signature" w:semiHidden="1" w:unhideWhenUsed="1"/>
+    <w:lsdException w:name="Default Paragraph Font" w:semiHidden="1" w:uiPriority="1" w:unhideWhenUsed="1"/>
+    <w:lsdException w:name="Body Text" w:semiHidden="1" w:unhideWhenUsed="1"/>
+    <w:lsdException w:name="Body Text Indent" w:semiHidden="1" w:unhideWhenUsed="1"/>
+    <w:lsdException w:name="List Continue" w:semiHidden="1" w:unhideWhenUsed="1"/>
+    <w:lsdException w:name="List Continue 2" w:semiHidden="1" w:unhideWhenUsed="1"/>
+    <w:lsdException w:name="List Continue 3" w:semiHidden="1" w:unhideWhenUsed="1"/>
+    <w:lsdException w:name="List Continue 4" w:semiHidden="1" w:unhideWhenUsed="1"/>
+    <w:lsdException w:name="List Continue 5" w:semiHidden="1" w:unhideWhenUsed="1"/>
+    <w:lsdException w:name="Message Header" w:semiHidden="1" w:unhideWhenUsed="1"/>
+    <w:lsdException w:name="Subtitle" w:uiPriority="11" w:qFormat="1"/>
+    <w:lsdException w:name="Salutation" w:semiHidden="1" w:unhideWhenUsed="1"/>
+    <w:lsdException w:name="Date" w:semiHidden="1" w:unhideWhenUsed="1"/>
+    <w:lsdException w:name="Body Text First Indent" w:semiHidden="1" w:unhideWhenUsed="1"/>
+    <w:lsdException w:name="Body Text First Indent 2" w:semiHidden="1" w:unhideWhenUsed="1"/>
+    <w:lsdException w:name="Note Heading" w:semiHidden="1" w:unhideWhenUsed="1"/>
+    <w:lsdException w:name="Body Text 2" w:semiHidden="1" w:unhideWhenUsed="1"/>
+    <w:lsdException w:name="Body Text 3" w:semiHidden="1" w:unhideWhenUsed="1"/>
+    <w:lsdException w:name="Body Text Indent 2" w:semiHidden="1" w:unhideWhenUsed="1"/>
+    <w:lsdException w:name="Body Text Indent 3" w:semiHidden="1" w:unhideWhenUsed="1"/>
+    <w:lsdException w:name="Block Text" w:semiHidden="1" w:unhideWhenUsed="1"/>
+    <w:lsdException w:name="Hyperlink" w:semiHidden="1" w:unhideWhenUsed="1"/>
+    <w:lsdException w:name="FollowedHyperlink" w:semiHidden="1" w:unhideWhenUsed="1"/>
+    <w:lsdException w:name="Strong" w:uiPriority="22" w:qFormat="1"/>
+    <w:lsdException w:name="Emphasis" w:uiPriority="20" w:qFormat="1"/>
+    <w:lsdException w:name="Document Map" w:semiHidden="1" w:unhideWhenUsed="1"/>
+    <w:lsdException w:name="Plain Text" w:semiHidden="1" w:unhideWhenUsed="1"/>
+    <w:lsdException w:name="E-mail Signature" w:semiHidden="1" w:unhideWhenUsed="1"/>
+    <w:lsdException w:name="HTML Top of Form" w:semiHidden="1" w:unhideWhenUsed="1"/>
+    <w:lsdException w:name="HTML Bottom of Form" w:semiHidden="1" w:unhideWhenUsed="1"/>
+    <w:lsdException w:name="Normal (Web)" w:semiHidden="1" w:unhideWhenUsed="1"/>
+    <w:lsdException w:name="HTML Acronym" w:semiHidden="1" w:unhideWhenUsed="1"/>
+    <w:lsdException w:name="HTML Address" w:semiHidden="1" w:unhideWhenUsed="1"/>
+    <w:lsdException w:name="HTML Cite" w:semiHidden="1" w:unhideWhenUsed="1"/>
+    <w:lsdException w:name="HTML Code" w:semiHidden="1" w:unhideWhenUsed="1"/>
+    <w:lsdException w:name="HTML Definition" w:semiHidden="1" w:unhideWhenUsed="1"/>
+    <w:lsdException w:name="HTML Keyboard" w:semiHidden="1" w:unhideWhenUsed="1"/>
+    <w:lsdException w:name="HTML Preformatted" w:semiHidden="1" w:unhideWhenUsed="1"/>
+    <w:lsdException w:name="HTML Sample" w:semiHidden="1" w:unhideWhenUsed="1"/>
+    <w:lsdException w:name="HTML Typewriter" w:semiHidden="1" w:unhideWhenUsed="1"/>
+    <w:lsdException w:name="HTML Variable" w:semiHidden="1" w:unhideWhenUsed="1"/>
+    <w:lsdException w:name="annotation subject" w:semiHidden="1" w:unhideWhenUsed="1"/>
+    <w:lsdException w:name="No List" w:semiHidden="1" w:unhideWhenUsed="1"/>
+    <w:lsdException w:name="Outline List 1" w:semiHidden="1" w:unhideWhenUsed="1"/>
+    <w:lsdException w:name="Outline List 2" w:semiHidden="1" w:unhideWhenUsed="1"/>
+    <w:lsdException w:name="Outline List 3" w:semiHidden="1" w:unhideWhenUsed="1"/>
+    <w:lsdException w:name="Table Simple 1" w:semiHidden="1" w:unhideWhenUsed="1"/>
+    <w:lsdException w:name="Table Simple 2" w:semiHidden="1" w:unhideWhenUsed="1"/>
+    <w:lsdException w:name="Table Simple 3" w:semiHidden="1" w:unhideWhenUsed="1"/>
+    <w:lsdException w:name="Table Classic 1" w:semiHidden="1" w:unhideWhenUsed="1"/>
+    <w:lsdException w:name="Table Classic 2" w:semiHidden="1" w:unhideWhenUsed="1"/>
+    <w:lsdException w:name="Table Classic 3" w:semiHidden="1" w:unhideWhenUsed="1"/>
+    <w:lsdException w:name="Table Classic 4" w:semiHidden="1" w:unhideWhenUsed="1"/>
+    <w:lsdException w:name="Table Colorful 1" w:semiHidden="1" w:unhideWhenUsed="1"/>
+    <w:lsdException w:name="Table Colorful 2" w:semiHidden="1" w:unhideWhenUsed="1"/>
+    <w:lsdException w:name="Table Colorful 3" w:semiHidden="1" w:unhideWhenUsed="1"/>
+    <w:lsdException w:name="Table Columns 1" w:semiHidden="1" w:unhideWhenUsed="1"/>
+    <w:lsdException w:name="Table Columns 2" w:semiHidden="1" w:unhideWhenUsed="1"/>
+    <w:lsdException w:name="Table Columns 3" w:semiHidden="1" w:unhideWhenUsed="1"/>
+    <w:lsdException w:name="Table Columns 4" w:semiHidden="1" w:unhideWhenUsed="1"/>
+    <w:lsdException w:name="Table Columns 5" w:semiHidden="1" w:unhideWhenUsed="1"/>
+    <w:lsdException w:name="Table Grid 1" w:semiHidden="1" w:unhideWhenUsed="1"/>
+    <w:lsdException w:name="Table Grid 2" w:semiHidden="1" w:unhideWhenUsed="1"/>
+    <w:lsdException w:name="Table Grid 3" w:semiHidden="1" w:unhideWhenUsed="1"/>
+    <w:lsdException w:name="Table Grid 4" w:semiHidden="1" w:unhideWhenUsed="1"/>
+    <w:lsdException w:name="Table Grid 5" w:semiHidden="1" w:unhideWhenUsed="1"/>
+    <w:lsdException w:name="Table Grid 6" w:semiHidden="1" w:unhideWhenUsed="1"/>
+    <w:lsdException w:name="Table Grid 7" w:semiHidden="1" w:unhideWhenUsed="1"/>
+    <w:lsdException w:name="Table Grid 8" w:semiHidden="1" w:unhideWhenUsed="1"/>
+    <w:lsdException w:name="Table List 1" w:semiHidden="1" w:unhideWhenUsed="1"/>
+    <w:lsdException w:name="Table List 2" w:semiHidden="1" w:unhideWhenUsed="1"/>
+    <w:lsdException w:name="Table List 3" w:semiHidden="1" w:unhideWhenUsed="1"/>
+    <w:lsdException w:name="Table List 4" w:semiHidden="1" w:unhideWhenUsed="1"/>
+    <w:lsdException w:name="Table List 5" w:semiHidden="1" w:unhideWhenUsed="1"/>
+    <w:lsdException w:name="Table List 6" w:semiHidden="1" w:unhideWhenUsed="1"/>
+    <w:lsdException w:name="Table List 7" w:semiHidden="1" w:unhideWhenUsed="1"/>
+    <w:lsdException w:name="Table List 8" w:semiHidden="1" w:unhideWhenUsed="1"/>
+    <w:lsdException w:name="Table 3D effects 1" w:semiHidden="1" w:unhideWhenUsed="1"/>
+    <w:lsdException w:name="Table 3D effects 2" w:semiHidden="1" w:unhideWhenUsed="1"/>
+    <w:lsdException w:name="Table 3D effects 3" w:semiHidden="1" w:unhideWhenUsed="1"/>
+    <w:lsdException w:name="Table Contemporary" w:semiHidden="1" w:unhideWhenUsed="1"/>
+    <w:lsdException w:name="Table Elegant" w:semiHidden="1" w:unhideWhenUsed="1"/>
+    <w:lsdException w:name="Table Professional" w:semiHidden="1" w:unhideWhenUsed="1"/>
+    <w:lsdException w:name="Table Subtle 1" w:semiHidden="1" w:unhideWhenUsed="1"/>
+    <w:lsdException w:name="Table Web 1" w:semiHidden="1" w:unhideWhenUsed="1"/>
+    <w:lsdException w:name="Table Web 2" w:semiHidden="1" w:unhideWhenUsed="1"/>
+    <w:lsdException w:name="Balloon Text" w:semiHidden="1" w:unhideWhenUsed="1"/>
+    <w:lsdException w:name="Table Grid" w:uiPriority="39"/>
+    <w:lsdException w:name="Table Theme" w:semiHidden="1" w:unhideWhenUsed="1"/>
+    <w:lsdException w:name="Placeholder Text" w:semiHidden="1"/>
+    <w:lsdException w:name="No Spacing" w:uiPriority="1" w:qFormat="1"/>
+    <w:lsdException w:name="Light Shading" w:uiPriority="60"/>
+    <w:lsdException w:name="Light List" w:uiPriority="61"/>
+    <w:lsdException w:name="Light Grid" w:uiPriority="62"/>
+    <w:lsdException w:name="Medium Shading 1" w:uiPriority="63"/>
+    <w:lsdException w:name="Medium Shading 2" w:uiPriority="64"/>
+    <w:lsdException w:name="Medium List 1" w:uiPriority="65"/>
+    <w:lsdException w:name="Medium List 2" w:uiPriority="66"/>
+    <w:lsdException w:name="Medium Grid 1" w:uiPriority="67"/>
+    <w:lsdException w:name="Medium Grid 2" w:uiPriority="68"/>
+    <w:lsdException w:name="Medium Grid 3" w:uiPriority="69"/>
+    <w:lsdException w:name="Dark List" w:uiPriority="70"/>
+    <w:lsdException w:name="Colorful Shading" w:uiPriority="71"/>
+    <w:lsdException w:name="Colorful List" w:uiPriority="72"/>
+    <w:lsdException w:name="Colorful Grid" w:uiPriority="73"/>
+    <w:lsdException w:name="Light Shading Accent 1" w:uiPriority="60"/>
+    <w:lsdException w:name="Light List Accent 1" w:uiPriority="61"/>
+    <w:lsdException w:name="Light Grid Accent 1" w:uiPriority="62"/>
+    <w:lsdException w:name="Medium Shading 1 Accent 1" w:uiPriority="63"/>
+    <w:lsdException w:name="Medium Shading 2 Accent 1" w:uiPriority="64"/>
+    <w:lsdException w:name="Medium List 1 Accent 1" w:uiPriority="65"/>
+    <w:lsdException w:name="Revision" w:semiHidden="1"/>
+    <w:lsdException w:name="List Paragraph" w:uiPriority="34" w:qFormat="1"/>
+    <w:lsdException w:name="Quote" w:uiPriority="29" w:qFormat="1"/>
+    <w:lsdException w:name="Intense Quote" w:uiPriority="30" w:qFormat="1"/>
+    <w:lsdException w:name="Medium List 2 Accent 1" w:uiPriority="66"/>
+    <w:lsdException w:name="Medium Grid 1 Accent 1" w:uiPriority="67"/>
+    <w:lsdException w:name="Medium Grid 2 Accent 1" w:uiPriority="68"/>
+    <w:lsdException w:name="Medium Grid 3 Accent 1" w:uiPriority="69"/>
+    <w:lsdException w:name="Dark List Accent 1" w:uiPriority="70"/>
+    <w:lsdException w:name="Colorful Shading Accent 1" w:uiPriority="71"/>
+    <w:lsdException w:name="Colorful List Accent 1" w:uiPriority="72"/>
+    <w:lsdException w:name="Colorful Grid Accent 1" w:uiPriority="73"/>
+    <w:lsdException w:name="Light Shading Accent 2" w:uiPriority="60"/>
+    <w:lsdException w:name="Light List Accent 2" w:uiPriority="61"/>
+    <w:lsdException w:name="Light Grid Accent 2" w:uiPriority="62"/>
+    <w:lsdException w:name="Medium Shading 1 Accent 2" w:uiPriority="63"/>
+    <w:lsdException w:name="Medium Shading 2 Accent 2" w:uiPriority="64"/>
+    <w:lsdException w:name="Medium List 1 Accent 2" w:uiPriority="65"/>
+    <w:lsdException w:name="Medium List 2 Accent 2" w:uiPriority="66"/>
+    <w:lsdException w:name="Medium Grid 1 Accent 2" w:uiPriority="67"/>
+    <w:lsdException w:name="Medium Grid 2 Accent 2" w:uiPriority="68"/>
+    <w:lsdException w:name="Medium Grid 3 Accent 2" w:uiPriority="69"/>
+    <w:lsdException w:name="Dark List Accent 2" w:uiPriority="70"/>
+    <w:lsdException w:name="Colorful Shading Accent 2" w:uiPriority="71"/>
+    <w:lsdException w:name="Colorful List Accent 2" w:uiPriority="72"/>
+    <w:lsdException w:name="Colorful Grid Accent 2" w:uiPriority="73"/>
+    <w:lsdException w:name="Light Shading Accent 3" w:uiPriority="60"/>
+    <w:lsdException w:name="Light List Accent 3" w:uiPriority="61"/>
+    <w:lsdException w:name="Light Grid Accent 3" w:uiPriority="62"/>
+    <w:lsdException w:name="Medium Shading 1 Accent 3" w:uiPriority="63"/>
+    <w:lsdException w:name="Medium Shading 2 Accent 3" w:uiPriority="64"/>
+    <w:lsdException w:name="Medium List 1 Accent 3" w:uiPriority="65"/>
+    <w:lsdException w:name="Medium List 2 Accent 3" w:uiPriority="66"/>
+    <w:lsdException w:name="Medium Grid 1 Accent 3" w:uiPriority="67"/>
+    <w:lsdException w:name="Medium Grid 2 Accent 3" w:uiPriority="68"/>
+    <w:lsdException w:name="Medium Grid 3 Accent 3" w:uiPriority="69"/>
+    <w:lsdException w:name="Dark List Accent 3" w:uiPriority="70"/>
+    <w:lsdException w:name="Colorful Shading Accent 3" w:uiPriority="71"/>
+    <w:lsdException w:name="Colorful List Accent 3" w:uiPriority="72"/>
+    <w:lsdException w:name="Colorful Grid Accent 3" w:uiPriority="73"/>
+    <w:lsdException w:name="Light Shading Accent 4" w:uiPriority="60"/>
+    <w:lsdException w:name="Light List Accent 4" w:uiPriority="61"/>
+    <w:lsdException w:name="Light Grid Accent 4" w:uiPriority="62"/>
+    <w:lsdException w:name="Medium Shading 1 Accent 4" w:uiPriority="63"/>
+    <w:lsdException w:name="Medium Shading 2 Accent 4" w:uiPriority="64"/>
+    <w:lsdException w:name="Medium List 1 Accent 4" w:uiPriority="65"/>
+    <w:lsdException w:name="Medium List 2 Accent 4" w:uiPriority="66"/>
+    <w:lsdException w:name="Medium Grid 1 Accent 4" w:uiPriority="67"/>
+    <w:lsdException w:name="Medium Grid 2 Accent 4" w:uiPriority="68"/>
+    <w:lsdException w:name="Medium Grid 3 Accent 4" w:uiPriority="69"/>
+    <w:lsdException w:name="Dark List Accent 4" w:uiPriority="70"/>
+    <w:lsdException w:name="Colorful Shading Accent 4" w:uiPriority="71"/>
+    <w:lsdException w:name="Colorful List Accent 4" w:uiPriority="72"/>
+    <w:lsdException w:name="Colorful Grid Accent 4" w:uiPriority="73"/>
+    <w:lsdException w:name="Light Shading Accent 5" w:uiPriority="60"/>
+    <w:lsdException w:name="Light List Accent 5" w:uiPriority="61"/>
+    <w:lsdException w:name="Light Grid Accent 5" w:uiPriority="62"/>
+    <w:lsdException w:name="Medium Shading 1 Accent 5" w:uiPriority="63"/>
+    <w:lsdException w:name="Medium Shading 2 Accent 5" w:uiPriority="64"/>
+    <w:lsdException w:name="Medium List 1 Accent 5" w:uiPriority="65"/>
+    <w:lsdException w:name="Medium List 2 Accent 5" w:uiPriority="66"/>
+    <w:lsdException w:name="Medium Grid 1 Accent 5" w:uiPriority="67"/>
+    <w:lsdException w:name="Medium Grid 2 Accent 5" w:uiPriority="68"/>
+    <w:lsdException w:name="Medium Grid 3 Accent 5" w:uiPriority="69"/>
+    <w:lsdException w:name="Dark List Accent 5" w:uiPriority="70"/>
+    <w:lsdException w:name="Colorful Shading Accent 5" w:uiPriority="71"/>
+    <w:lsdException w:name="Colorful List Accent 5" w:uiPriority="72"/>
+    <w:lsdException w:name="Colorful Grid Accent 5" w:uiPriority="73"/>
+    <w:lsdException w:name="Light Shading Accent 6" w:uiPriority="60"/>
+    <w:lsdException w:name="Light List Accent 6" w:uiPriority="61"/>
+    <w:lsdException w:name="Light Grid Accent 6" w:uiPriority="62"/>
+    <w:lsdException w:name="Medium Shading 1 Accent 6" w:uiPriority="63"/>
+    <w:lsdException w:name="Medium Shading 2 Accent 6" w:uiPriority="64"/>
+    <w:lsdException w:name="Medium List 1 Accent 6" w:uiPriority="65"/>
+    <w:lsdException w:name="Medium List 2 Accent 6" w:uiPriority="66"/>
+    <w:lsdException w:name="Medium Grid 1 Accent 6" w:uiPriority="67"/>
+    <w:lsdException w:name="Medium Grid 2 Accent 6" w:uiPriority="68"/>
+    <w:lsdException w:name="Medium Grid 3 Accent 6" w:uiPriority="69"/>
+    <w:lsdException w:name="Dark List Accent 6" w:uiPriority="70"/>
+    <w:lsdException w:name="Colorful Shading Accent 6" w:uiPriority="71"/>
+    <w:lsdException w:name="Colorful List Accent 6" w:uiPriority="72"/>
+    <w:lsdException w:name="Colorful Grid Accent 6" w:uiPriority="73"/>
+    <w:lsdException w:name="Subtle Emphasis" w:uiPriority="19" w:qFormat="1"/>
+    <w:lsdException w:name="Intense Emphasis" w:uiPriority="21" w:qFormat="1"/>
+    <w:lsdException w:name="Subtle Reference" w:uiPriority="31" w:qFormat="1"/>
+    <w:lsdException w:name="Intense Reference" w:uiPriority="32" w:qFormat="1"/>
+    <w:lsdException w:name="Book Title" w:uiPriority="33" w:qFormat="1"/>
+    <w:lsdException w:name="Bibliography" w:semiHidden="1" w:uiPriority="37" w:unhideWhenUsed="1"/>
+    <w:lsdException w:name="TOC Heading" w:semiHidden="1" w:uiPriority="39" w:unhideWhenUsed="1" w:qFormat="1"/>
+    <w:lsdException w:name="Plain Table 1" w:uiPriority="41"/>
+    <w:lsdException w:name="Plain Table 2" w:uiPriority="42"/>
+    <w:lsdException w:name="Plain Table 3" w:uiPriority="43"/>
+    <w:lsdException w:name="Plain Table 4" w:uiPriority="44"/>
+    <w:lsdException w:name="Plain Table 5" w:uiPriority="45"/>
+    <w:lsdException w:name="Grid Table Light" w:uiPriority="40"/>
+    <w:lsdException w:name="Grid Table 1 Light" w:uiPriority="46"/>
+    <w:lsdException w:name="Grid Table 2" w:uiPriority="47"/>
+    <w:lsdException w:name="Grid Table 3" w:uiPriority="48"/>
+    <w:lsdException w:name="Grid Table 4" w:uiPriority="49"/>
+    <w:lsdException w:name="Grid Table 5 Dark" w:uiPriority="50"/>
+    <w:lsdException w:name="Grid Table 6 Colorful" w:uiPriority="51"/>
+    <w:lsdException w:name="Grid Table 7 Colorful" w:uiPriority="52"/>
+    <w:lsdException w:name="Grid Table 1 Light Accent 1" w:uiPriority="46"/>
+    <w:lsdException w:name="Grid Table 2 Accent 1" w:uiPriority="47"/>
+    <w:lsdException w:name="Grid Table 3 Accent 1" w:uiPriority="48"/>
+    <w:lsdException w:name="Grid Table 4 Accent 1" w:uiPriority="49"/>
+    <w:lsdException w:name="Grid Table 5 Dark Accent 1" w:uiPriority="50"/>
+    <w:lsdException w:name="Grid Table 6 Colorful Accent 1" w:uiPriority="51"/>
+    <w:lsdException w:name="Grid Table 7 Colorful Accent 1" w:uiPriority="52"/>
+    <w:lsdException w:name="Grid Table 1 Light Accent 2" w:uiPriority="46"/>
+    <w:lsdException w:name="Grid Table 2 Accent 2" w:uiPriority="47"/>
+    <w:lsdException w:name="Grid Table 3 Accent 2" w:uiPriority="48"/>
+    <w:lsdException w:name="Grid Table 4 Accent 2" w:uiPriority="49"/>
+    <w:lsdException w:name="Grid Table 5 Dark Accent 2" w:uiPriority="50"/>
+    <w:lsdException w:name="Grid Table 6 Colorful Accent 2" w:uiPriority="51"/>
+    <w:lsdException w:name="Grid Table 7 Colorful Accent 2" w:uiPriority="52"/>
+    <w:lsdException w:name="Grid Table 1 Light Accent 3" w:uiPriority="46"/>
+    <w:lsdException w:name="Grid Table 2 Accent 3" w:uiPriority="47"/>
+    <w:lsdException w:name="Grid Table 3 Accent 3" w:uiPriority="48"/>
+    <w:lsdException w:name="Grid Table 4 Accent 3" w:uiPriority="49"/>
+    <w:lsdException w:name="Grid Table 5 Dark Accent 3" w:uiPriority="50"/>
+    <w:lsdException w:name="Grid Table 6 Colorful Accent 3" w:uiPriority="51"/>
+    <w:lsdException w:name="Grid Table 7 Colorful Accent 3" w:uiPriority="52"/>
+    <w:lsdException w:name="Grid Table 1 Light Accent 4" w:uiPriority="46"/>
+    <w:lsdException w:name="Grid Table 2 Accent 4" w:uiPriority="47"/>
+    <w:lsdException w:name="Grid Table 3 Accent 4" w:uiPriority="48"/>
+    <w:lsdException w:name="Grid Table 4 Accent 4" w:uiPriority="49"/>
+    <w:lsdException w:name="Grid Table 5 Dark Accent 4" w:uiPriority="50"/>
+    <w:lsdException w:name="Grid Table 6 Colorful Accent 4" w:uiPriority="51"/>
+    <w:lsdException w:name="Grid Table 7 Colorful Accent 4" w:uiPriority="52"/>
+    <w:lsdException w:name="Grid Table 1 Light Accent 5" w:uiPriority="46"/>
+    <w:lsdException w:name="Grid Table 2 Accent 5" w:uiPriority="47"/>
+    <w:lsdException w:name="Grid Table 3 Accent 5" w:uiPriority="48"/>
+    <w:lsdException w:name="Grid Table 4 Accent 5" w:uiPriority="49"/>
+    <w:lsdException w:name="Grid Table 5 Dark Accent 5" w:uiPriority="50"/>
+    <w:lsdException w:name="Grid Table 6 Colorful Accent 5" w:uiPriority="51"/>
+    <w:lsdException w:name="Grid Table 7 Colorful Accent 5" w:uiPriority="52"/>
+    <w:lsdException w:name="Grid Table 1 Light Accent 6" w:uiPriority="46"/>
+    <w:lsdException w:name="Grid Table 2 Accent 6" w:uiPriority="47"/>
+    <w:lsdException w:name="Grid Table 3 Accent 6" w:uiPriority="48"/>
+    <w:lsdException w:name="Grid Table 4 Accent 6" w:uiPriority="49"/>
+    <w:lsdException w:name="Grid Table 5 Dark Accent 6" w:uiPriority="50"/>
+    <w:lsdException w:name="Grid Table 6 Colorful Accent 6" w:uiPriority="51"/>
+    <w:lsdException w:name="Grid Table 7 Colorful Accent 6" w:uiPriority="52"/>
+    <w:lsdException w:name="List Table 1 Light" w:uiPriority="46"/>
+    <w:lsdException w:name="List Table 2" w:uiPriority="47"/>
+    <w:lsdException w:name="List Table 3" w:uiPriority="48"/>
+    <w:lsdException w:name="List Table 4" w:uiPriority="49"/>
+    <w:lsdException w:name="List Table 5 Dark" w:uiPriority="50"/>
+    <w:lsdException w:name="List Table 6 Colorful" w:uiPriority="51"/>
+    <w:lsdException w:name="List Table 7 Colorful" w:uiPriority="52"/>
+    <w:lsdException w:name="List Table 1 Light Accent 1" w:uiPriority="46"/>
+    <w:lsdException w:name="List Table 2 Accent 1" w:uiPriority="47"/>
+    <w:lsdException w:name="List Table 3 Accent 1" w:uiPriority="48"/>
+    <w:lsdException w:name="List Table 4 Accent 1" w:uiPriority="49"/>
+    <w:lsdException w:name="List Table 5 Dark Accent 1" w:uiPriority="50"/>
+    <w:lsdException w:name="List Table 6 Colorful Accent 1" w:uiPriority="51"/>
+    <w:lsdException w:name="List Table 7 Colorful Accent 1" w:uiPriority="52"/>
+    <w:lsdException w:name="List Table 1 Light Accent 2" w:uiPriority="46"/>
+    <w:lsdException w:name="List Table 2 Accent 2" w:uiPriority="47"/>
+    <w:lsdException w:name="List Table 3 Accent 2" w:uiPriority="48"/>
+    <w:lsdException w:name="List Table 4 Accent 2" w:uiPriority="49"/>
+    <w:lsdException w:name="List Table 5 Dark Accent 2" w:uiPriority="50"/>
+    <w:lsdException w:name="List Table 6 Colorful Accent 2" w:uiPriority="51"/>
+    <w:lsdException w:name="List Table 7 Colorful Accent 2" w:uiPriority="52"/>
+    <w:lsdException w:name="List Table 1 Light Accent 3" w:uiPriority="46"/>
+    <w:lsdException w:name="List Table 2 Accent 3" w:uiPriority="47"/>
+    <w:lsdException w:name="List Table 3 Accent 3" w:uiPriority="48"/>
+    <w:lsdException w:name="List Table 4 Accent 3" w:uiPriority="49"/>
+    <w:lsdException w:name="List Table 5 Dark Accent 3" w:uiPriority="50"/>
+    <w:lsdException w:name="List Table 6 Colorful Accent 3" w:uiPriority="51"/>
+    <w:lsdException w:name="List Table 7 Colorful Accent 3" w:uiPriority="52"/>
+    <w:lsdException w:name="List Table 1 Light Accent 4" w:uiPriority="46"/>
+    <w:lsdException w:name="List Table 2 Accent 4" w:uiPriority="47"/>
+    <w:lsdException w:name="List Table 3 Accent 4" w:uiPriority="48"/>
+    <w:lsdException w:name="List Table 4 Accent 4" w:uiPriority="49"/>
+    <w:lsdException w:name="List Table 5 Dark Accent 4" w:uiPriority="50"/>
+    <w:lsdException w:name="List Table 6 Colorful Accent 4" w:uiPriority="51"/>
+    <w:lsdException w:name="List Table 7 Colorful Accent 4" w:uiPriority="52"/>
+    <w:lsdException w:name="List Table 1 Light Accent 5" w:uiPriority="46"/>
+    <w:lsdException w:name="List Table 2 Accent 5" w:uiPriority="47"/>
+    <w:lsdException w:name="List Table 3 Accent 5" w:uiPriority="48"/>
+    <w:lsdException w:name="List Table 4 Accent 5" w:uiPriority="49"/>
+    <w:lsdException w:name="List Table 5 Dark Accent 5" w:uiPriority="50"/>
+    <w:lsdException w:name="List Table 6 Colorful Accent 5" w:uiPriority="51"/>
+    <w:lsdException w:name="List Table 7 Colorful Accent 5" w:uiPriority="52"/>
+    <w:lsdException w:name="List Table 1 Light Accent 6" w:uiPriority="46"/>
+    <w:lsdException w:name="List Table 2 Accent 6" w:uiPriority="47"/>
+    <w:lsdException w:name="List Table 3 Accent 6" w:uiPriority="48"/>
+    <w:lsdException w:name="List Table 4 Accent 6" w:uiPriority="49"/>
+    <w:lsdException w:name="List Table 5 Dark Accent 6" w:uiPriority="50"/>
+    <w:lsdException w:name="List Table 6 Colorful Accent 6" w:uiPriority="51"/>
+    <w:lsdException w:name="List Table 7 Colorful Accent 6" w:uiPriority="52"/>
+    <w:lsdException w:name="Mention" w:semiHidden="1" w:unhideWhenUsed="1"/>
+    <w:lsdException w:name="Smart Hyperlink" w:semiHidden="1" w:unhideWhenUsed="1"/>
+    <w:lsdException w:name="Hashtag" w:semiHidden="1" w:unhideWhenUsed="1"/>
+    <w:lsdException w:name="Unresolved Mention" w:semiHidden="1" w:unhideWhenUsed="1"/>
+  </w:latentStyles>
+  <w:style w:type="paragraph" w:default="1" w:styleId="a">
+    <w:name w:val="Normal"/>
+    <w:qFormat/>
+    <w:rsid w:val="006B334E"/>
+    <w:pPr>
+      <w:spacing w:after="0" w:line="360" w:lineRule="auto"/>
+      <w:ind w:firstLine="709"/>
+      <w:jc w:val="both"/>
+    </w:pPr>
+    <w:rPr>
+      <w:rFonts w:ascii="Times New Roman" w:hAnsi="Times New Roman"/>
+      <w:sz w:val="26"/>
+    </w:rPr>
+  </w:style>
+  <w:style w:type="paragraph" w:styleId="10">
+    <w:name w:val="heading 1"/>
+    <w:basedOn w:val="a"/>
+    <w:next w:val="a"/>
+    <w:link w:val="11"/>
+    <w:uiPriority w:val="9"/>
+    <w:qFormat/>
+    <w:rsid w:val="002A7B95"/>
+    <w:pPr>
+      <w:keepNext/>
+      <w:keepLines/>
+      <w:pageBreakBefore/>
+      <w:numPr>
+        <w:numId w:val="8"/>
+      </w:numPr>
+      <w:spacing w:after="240"/>
+      <w:jc w:val="center"/>
+      <w:outlineLvl w:val="0"/>
+    </w:pPr>
+    <w:rPr>
+      <w:rFonts w:eastAsiaTheme="majorEastAsia" w:cstheme="majorBidi"/>
+      <w:b/>
+      <w:sz w:val="32"/>
+      <w:szCs w:val="32"/>
+    </w:rPr>
+  </w:style>
+  <w:style w:type="paragraph" w:styleId="2">
+    <w:name w:val="heading 2"/>
+    <w:basedOn w:val="a"/>
+    <w:next w:val="a"/>
+    <w:link w:val="20"/>
+    <w:uiPriority w:val="9"/>
+    <w:unhideWhenUsed/>
+    <w:qFormat/>
+    <w:rsid w:val="006B334E"/>
+    <w:pPr>
+      <w:keepNext/>
+      <w:keepLines/>
+      <w:numPr>
+        <w:ilvl w:val="1"/>
+        <w:numId w:val="8"/>
+      </w:numPr>
+      <w:ind w:left="431" w:hanging="431"/>
+      <w:jc w:val="center"/>
+      <w:outlineLvl w:val="1"/>
+    </w:pPr>
+    <w:rPr>
+      <w:rFonts w:eastAsiaTheme="majorEastAsia" w:cstheme="majorBidi"/>
+      <w:b/>
+      <w:sz w:val="28"/>
+      <w:szCs w:val="26"/>
+    </w:rPr>
+  </w:style>
+  <w:style w:type="paragraph" w:styleId="3">
+    <w:name w:val="heading 3"/>
+    <w:basedOn w:val="a"/>
+    <w:next w:val="a"/>
+    <w:link w:val="30"/>
+    <w:uiPriority w:val="9"/>
+    <w:unhideWhenUsed/>
+    <w:qFormat/>
+    <w:rsid w:val="006B334E"/>
+    <w:pPr>
+      <w:keepNext/>
+      <w:keepLines/>
+      <w:numPr>
+        <w:ilvl w:val="2"/>
+        <w:numId w:val="8"/>
+      </w:numPr>
+      <w:spacing w:before="40"/>
+      <w:ind w:left="505" w:hanging="505"/>
+      <w:jc w:val="center"/>
+      <w:outlineLvl w:val="2"/>
+    </w:pPr>
+    <w:rPr>
+      <w:rFonts w:eastAsiaTheme="majorEastAsia" w:cstheme="majorBidi"/>
+      <w:b/>
+      <w:sz w:val="28"/>
+      <w:szCs w:val="24"/>
+    </w:rPr>
+  </w:style>
+  <w:style w:type="character" w:default="1" w:styleId="a0">
+    <w:name w:val="Default Paragraph Font"/>
+    <w:uiPriority w:val="1"/>
+    <w:semiHidden/>
+    <w:unhideWhenUsed/>
+  </w:style>
+  <w:style w:type="table" w:default="1" w:styleId="a1">
+    <w:name w:val="Normal Table"/>
+    <w:uiPriority w:val="99"/>
+    <w:semiHidden/>
+    <w:unhideWhenUsed/>
+    <w:tblPr>
+      <w:tblInd w:w="0" w:type="dxa"/>
+      <w:tblCellMar>
+        <w:top w:w="0" w:type="dxa"/>
+        <w:left w:w="108" w:type="dxa"/>
+        <w:bottom w:w="0" w:type="dxa"/>
+        <w:right w:w="108" w:type="dxa"/>
+      </w:tblCellMar>
+    </w:tblPr>
+  </w:style>
+  <w:style w:type="numbering" w:default="1" w:styleId="a2">
+    <w:name w:val="No List"/>
+    <w:uiPriority w:val="99"/>
+    <w:semiHidden/>
+    <w:unhideWhenUsed/>
+  </w:style>
+  <w:style w:type="table" w:styleId="a3">
+    <w:name w:val="Table Grid"/>
+    <w:basedOn w:val="a1"/>
+    <w:uiPriority w:val="39"/>
+    <w:rsid w:val="00FC57A0"/>
+    <w:pPr>
+      <w:spacing w:after="0" w:line="240" w:lineRule="auto"/>
+    </w:pPr>
+    <w:tblPr>
+      <w:tblBorders>
+        <w:top w:val="single" w:sz="4" w:space="0" w:color="auto"/>
+        <w:left w:val="single" w:sz="4" w:space="0" w:color="auto"/>
+        <w:bottom w:val="single" w:sz="4" w:space="0" w:color="auto"/>
+        <w:right w:val="single" w:sz="4" w:space="0" w:color="auto"/>
+        <w:insideH w:val="single" w:sz="4" w:space="0" w:color="auto"/>
+        <w:insideV w:val="single" w:sz="4" w:space="0" w:color="auto"/>
+      </w:tblBorders>
+    </w:tblPr>
+  </w:style>
+  <w:style w:type="paragraph" w:customStyle="1" w:styleId="a4">
+    <w:name w:val="Текст титул."/>
+    <w:basedOn w:val="a"/>
+    <w:link w:val="a5"/>
+    <w:qFormat/>
+    <w:rsid w:val="00E03AB1"/>
+    <w:pPr>
+      <w:spacing w:line="240" w:lineRule="auto"/>
+      <w:ind w:firstLine="0"/>
+      <w:jc w:val="center"/>
+    </w:pPr>
+    <w:rPr>
+      <w:sz w:val="28"/>
+    </w:rPr>
+  </w:style>
+  <w:style w:type="paragraph" w:styleId="a6">
+    <w:name w:val="header"/>
+    <w:basedOn w:val="a"/>
+    <w:link w:val="a7"/>
+    <w:uiPriority w:val="99"/>
+    <w:unhideWhenUsed/>
+    <w:rsid w:val="00E03AB1"/>
+    <w:pPr>
+      <w:tabs>
+        <w:tab w:val="center" w:pos="4677"/>
+        <w:tab w:val="right" w:pos="9355"/>
+      </w:tabs>
+      <w:spacing w:line="240" w:lineRule="auto"/>
+    </w:pPr>
+  </w:style>
+  <w:style w:type="character" w:customStyle="1" w:styleId="a5">
+    <w:name w:val="Текст титул. Знак"/>
+    <w:basedOn w:val="a0"/>
+    <w:link w:val="a4"/>
+    <w:rsid w:val="00E03AB1"/>
+    <w:rPr>
+      <w:rFonts w:ascii="Times New Roman" w:hAnsi="Times New Roman"/>
+      <w:sz w:val="28"/>
+    </w:rPr>
+  </w:style>
+  <w:style w:type="character" w:customStyle="1" w:styleId="a7">
+    <w:name w:val="Верхний колонтитул Знак"/>
+    <w:basedOn w:val="a0"/>
+    <w:link w:val="a6"/>
+    <w:uiPriority w:val="99"/>
+    <w:rsid w:val="00E03AB1"/>
+    <w:rPr>
+      <w:rFonts w:ascii="Times New Roman" w:hAnsi="Times New Roman"/>
+      <w:sz w:val="26"/>
+    </w:rPr>
+  </w:style>
+  <w:style w:type="paragraph" w:styleId="a8">
+    <w:name w:val="footer"/>
+    <w:basedOn w:val="a"/>
+    <w:link w:val="a9"/>
+    <w:uiPriority w:val="99"/>
+    <w:unhideWhenUsed/>
+    <w:rsid w:val="00E03AB1"/>
+    <w:pPr>
+      <w:tabs>
+        <w:tab w:val="center" w:pos="4677"/>
+        <w:tab w:val="right" w:pos="9355"/>
+      </w:tabs>
+      <w:spacing w:line="240" w:lineRule="auto"/>
+    </w:pPr>
+  </w:style>
+  <w:style w:type="character" w:customStyle="1" w:styleId="a9">
+    <w:name w:val="Нижний колонтитул Знак"/>
+    <w:basedOn w:val="a0"/>
+    <w:link w:val="a8"/>
+    <w:uiPriority w:val="99"/>
+    <w:rsid w:val="00E03AB1"/>
+    <w:rPr>
+      <w:rFonts w:ascii="Times New Roman" w:hAnsi="Times New Roman"/>
+      <w:sz w:val="26"/>
+    </w:rPr>
+  </w:style>
+  <w:style w:type="character" w:customStyle="1" w:styleId="11">
+    <w:name w:val="Заголовок 1 Знак"/>
+    <w:basedOn w:val="a0"/>
+    <w:link w:val="10"/>
+    <w:uiPriority w:val="9"/>
+    <w:rsid w:val="002A7B95"/>
+    <w:rPr>
+      <w:rFonts w:ascii="Times New Roman" w:eastAsiaTheme="majorEastAsia" w:hAnsi="Times New Roman" w:cstheme="majorBidi"/>
+      <w:b/>
+      <w:sz w:val="32"/>
+      <w:szCs w:val="32"/>
+    </w:rPr>
+  </w:style>
+  <w:style w:type="paragraph" w:styleId="12">
+    <w:name w:val="toc 1"/>
+    <w:basedOn w:val="a"/>
+    <w:next w:val="a"/>
+    <w:autoRedefine/>
+    <w:uiPriority w:val="39"/>
+    <w:unhideWhenUsed/>
+    <w:rsid w:val="00B41411"/>
+    <w:pPr>
+      <w:tabs>
+        <w:tab w:val="right" w:leader="dot" w:pos="9911"/>
+      </w:tabs>
+      <w:ind w:firstLine="0"/>
+      <w:jc w:val="center"/>
+    </w:pPr>
+  </w:style>
+  <w:style w:type="character" w:styleId="aa">
+    <w:name w:val="Hyperlink"/>
+    <w:basedOn w:val="a0"/>
+    <w:uiPriority w:val="99"/>
+    <w:unhideWhenUsed/>
+    <w:rsid w:val="00942897"/>
+    <w:rPr>
+      <w:color w:val="0563C1" w:themeColor="hyperlink"/>
+      <w:u w:val="single"/>
+    </w:rPr>
+  </w:style>
+  <w:style w:type="character" w:customStyle="1" w:styleId="20">
+    <w:name w:val="Заголовок 2 Знак"/>
+    <w:basedOn w:val="a0"/>
+    <w:link w:val="2"/>
+    <w:uiPriority w:val="9"/>
+    <w:rsid w:val="006B334E"/>
+    <w:rPr>
+      <w:rFonts w:ascii="Times New Roman" w:eastAsiaTheme="majorEastAsia" w:hAnsi="Times New Roman" w:cstheme="majorBidi"/>
+      <w:b/>
+      <w:sz w:val="28"/>
+      <w:szCs w:val="26"/>
+    </w:rPr>
+  </w:style>
+  <w:style w:type="paragraph" w:customStyle="1" w:styleId="1">
+    <w:name w:val="Марк. список 1"/>
+    <w:basedOn w:val="a"/>
+    <w:qFormat/>
+    <w:rsid w:val="001E136A"/>
+    <w:pPr>
+      <w:numPr>
+        <w:numId w:val="1"/>
+      </w:numPr>
+      <w:ind w:hanging="357"/>
+    </w:pPr>
+  </w:style>
+  <w:style w:type="paragraph" w:styleId="21">
+    <w:name w:val="toc 2"/>
+    <w:basedOn w:val="a"/>
+    <w:next w:val="a"/>
+    <w:autoRedefine/>
+    <w:uiPriority w:val="39"/>
+    <w:unhideWhenUsed/>
+    <w:rsid w:val="00B41411"/>
+    <w:pPr>
+      <w:tabs>
+        <w:tab w:val="right" w:leader="dot" w:pos="9911"/>
+      </w:tabs>
+      <w:ind w:left="425" w:firstLine="0"/>
+      <w:jc w:val="left"/>
+    </w:pPr>
+  </w:style>
+  <w:style w:type="character" w:customStyle="1" w:styleId="30">
+    <w:name w:val="Заголовок 3 Знак"/>
+    <w:basedOn w:val="a0"/>
+    <w:link w:val="3"/>
+    <w:uiPriority w:val="9"/>
+    <w:rsid w:val="006B334E"/>
+    <w:rPr>
+      <w:rFonts w:ascii="Times New Roman" w:eastAsiaTheme="majorEastAsia" w:hAnsi="Times New Roman" w:cstheme="majorBidi"/>
+      <w:b/>
+      <w:sz w:val="28"/>
+      <w:szCs w:val="24"/>
+    </w:rPr>
+  </w:style>
+  <w:style w:type="paragraph" w:styleId="31">
+    <w:name w:val="toc 3"/>
+    <w:basedOn w:val="a"/>
+    <w:next w:val="a"/>
+    <w:autoRedefine/>
+    <w:uiPriority w:val="39"/>
+    <w:unhideWhenUsed/>
+    <w:rsid w:val="00B41411"/>
+    <w:pPr>
+      <w:tabs>
+        <w:tab w:val="right" w:leader="dot" w:pos="9911"/>
+      </w:tabs>
+      <w:ind w:left="851" w:firstLine="0"/>
+      <w:jc w:val="left"/>
+    </w:pPr>
+  </w:style>
+  <w:style w:type="paragraph" w:styleId="ab">
+    <w:name w:val="List Paragraph"/>
+    <w:basedOn w:val="a"/>
+    <w:uiPriority w:val="34"/>
+    <w:qFormat/>
+    <w:rsid w:val="0032468D"/>
+    <w:pPr>
+      <w:ind w:left="720"/>
+      <w:contextualSpacing/>
+    </w:pPr>
+  </w:style>
+  <w:style w:type="paragraph" w:styleId="ac">
+    <w:name w:val="Balloon Text"/>
+    <w:basedOn w:val="a"/>
+    <w:link w:val="ad"/>
+    <w:uiPriority w:val="99"/>
+    <w:semiHidden/>
+    <w:unhideWhenUsed/>
+    <w:rsid w:val="00F70809"/>
+    <w:pPr>
+      <w:spacing w:line="240" w:lineRule="auto"/>
+    </w:pPr>
+    <w:rPr>
+      <w:rFonts w:ascii="Segoe UI" w:hAnsi="Segoe UI" w:cs="Segoe UI"/>
+      <w:sz w:val="18"/>
+      <w:szCs w:val="18"/>
+    </w:rPr>
+  </w:style>
+  <w:style w:type="character" w:customStyle="1" w:styleId="ad">
+    <w:name w:val="Текст выноски Знак"/>
+    <w:basedOn w:val="a0"/>
+    <w:link w:val="ac"/>
+    <w:uiPriority w:val="99"/>
+    <w:semiHidden/>
+    <w:rsid w:val="00F70809"/>
+    <w:rPr>
+      <w:rFonts w:ascii="Segoe UI" w:hAnsi="Segoe UI" w:cs="Segoe UI"/>
+      <w:sz w:val="18"/>
+      <w:szCs w:val="18"/>
+    </w:rPr>
+  </w:style>
+  <w:style w:type="paragraph" w:styleId="ae">
+    <w:name w:val="TOC Heading"/>
+    <w:basedOn w:val="10"/>
+    <w:next w:val="a"/>
+    <w:uiPriority w:val="39"/>
+    <w:unhideWhenUsed/>
+    <w:qFormat/>
+    <w:rsid w:val="00AC0200"/>
+    <w:pPr>
+      <w:pageBreakBefore w:val="0"/>
+      <w:numPr>
+        <w:numId w:val="0"/>
+      </w:numPr>
+      <w:spacing w:before="240" w:after="0" w:line="259" w:lineRule="auto"/>
+      <w:jc w:val="left"/>
+      <w:outlineLvl w:val="9"/>
+    </w:pPr>
+    <w:rPr>
+      <w:rFonts w:asciiTheme="majorHAnsi" w:hAnsiTheme="majorHAnsi"/>
+      <w:b w:val="0"/>
+      <w:color w:val="2E74B5" w:themeColor="accent1" w:themeShade="BF"/>
+      <w:lang w:eastAsia="ru-RU"/>
+    </w:rPr>
+  </w:style>
+</w:styles>
+</file>
+
+<file path=word/glossary/document.xml><?xml version="1.0" encoding="utf-8"?>
+<w:glossaryDocument xmlns:wpc="http://schemas.microsoft.com/office/word/2010/wordprocessingCanvas" xmlns:cx="http://schemas.microsoft.com/office/drawing/2014/chartex" xmlns:cx1="http://schemas.microsoft.com/office/drawing/2015/9/8/chartex" xmlns:cx2="http://schemas.microsoft.com/office/drawing/2015/10/21/chartex" xmlns:cx3="http://schemas.microsoft.com/office/drawing/2016/5/9/chartex" xmlns:cx4="http://schemas.microsoft.com/office/drawing/2016/5/10/chartex" xmlns:cx5="http://schemas.microsoft.com/office/drawing/2016/5/11/chartex" xmlns:cx6="http://schemas.microsoft.com/office/drawing/2016/5/12/chartex" xmlns:cx7="http://schemas.microsoft.com/office/drawing/2016/5/13/chartex" xmlns:cx8="http://schemas.microsoft.com/office/drawing/2016/5/14/chartex" xmlns:mc="http://schemas.openxmlformats.org/markup-compatibility/2006" xmlns:aink="http://schemas.microsoft.com/office/drawing/2016/ink" xmlns:am3d="http://schemas.microsoft.com/office/drawing/2017/model3d" xmlns:o="urn:schemas-microsoft-com:office:office" xmlns:r="http://schemas.openxmlformats.org/officeDocument/2006/relationships" xmlns:m="http://schemas.openxmlformats.org/officeDocument/2006/math" xmlns:v="urn:schemas-microsoft-com:vml" xmlns:wp14="http://schemas.microsoft.com/office/word/2010/wordprocessingDrawing" xmlns:wp="http://schemas.openxmlformats.org/drawingml/2006/wordprocessingDrawing" xmlns:w10="urn:schemas-microsoft-com:office:word" xmlns:w="http://schemas.openxmlformats.org/wordprocessingml/2006/main" xmlns:w14="http://schemas.microsoft.com/office/word/2010/wordml" xmlns:w15="http://schemas.microsoft.com/office/word/2012/wordml" xmlns:w16cid="http://schemas.microsoft.com/office/word/2016/wordml/cid" xmlns:w16se="http://schemas.microsoft.com/office/word/2015/wordml/symex" xmlns:wpg="http://schemas.microsoft.com/office/word/2010/wordprocessingGroup" xmlns:wpi="http://schemas.microsoft.com/office/word/2010/wordprocessingInk" xmlns:wne="http://schemas.microsoft.com/office/word/2006/wordml" xmlns:wps="http://schemas.microsoft.com/office/word/2010/wordprocessingShape" mc:Ignorable="w14 w15 w16se w16cid wp14"/>
+</file>
+
+<file path=word/glossary/fontTable.xml><?xml version="1.0" encoding="utf-8"?>
+<w:fonts xmlns:mc="http://schemas.openxmlformats.org/markup-compatibility/2006" xmlns:r="http://schemas.openxmlformats.org/officeDocument/2006/relationships" xmlns:w="http://schemas.openxmlformats.org/wordprocessingml/2006/main" xmlns:w14="http://schemas.microsoft.com/office/word/2010/wordml" xmlns:w15="http://schemas.microsoft.com/office/word/2012/wordml" xmlns:w16cid="http://schemas.microsoft.com/office/word/2016/wordml/cid" xmlns:w16se="http://schemas.microsoft.com/office/word/2015/wordml/symex" mc:Ignorable="w14 w15 w16se w16cid">
+  <w:font w:name="Times New Roman">
+    <w:panose1 w:val="02020603050405020304"/>
+    <w:charset w:val="00"/>
+    <w:family w:val="roman"/>
+    <w:pitch w:val="variable"/>
+    <w:sig w:usb0="E0002AFF" w:usb1="C0007843" w:usb2="00000009" w:usb3="00000000" w:csb0="000001FF" w:csb1="00000000"/>
+  </w:font>
+  <w:font w:name="Symbol">
+    <w:panose1 w:val="05050102010706020507"/>
+    <w:charset w:val="02"/>
+    <w:family w:val="roman"/>
+    <w:pitch w:val="variable"/>
+    <w:sig w:usb0="00000000" w:usb1="10000000" w:usb2="00000000" w:usb3="00000000" w:csb0="80000000" w:csb1="00000000"/>
+  </w:font>
+  <w:font w:name="Courier New">
+    <w:panose1 w:val="02070309020205020404"/>
+    <w:charset w:val="CC"/>
+    <w:family w:val="modern"/>
+    <w:pitch w:val="fixed"/>
+    <w:sig w:usb0="E0002EFF" w:usb1="C0007843" w:usb2="00000009" w:usb3="00000000" w:csb0="000001FF" w:csb1="00000000"/>
+  </w:font>
+  <w:font w:name="Wingdings">
+    <w:panose1 w:val="05000000000000000000"/>
+    <w:charset w:val="02"/>
+    <w:family w:val="auto"/>
+    <w:pitch w:val="variable"/>
+    <w:sig w:usb0="00000000" w:usb1="10000000" w:usb2="00000000" w:usb3="00000000" w:csb0="80000000" w:csb1="00000000"/>
+  </w:font>
+  <w:font w:name="Calibri">
+    <w:panose1 w:val="020F0502020204030204"/>
+    <w:charset w:val="00"/>
+    <w:family w:val="swiss"/>
+    <w:pitch w:val="variable"/>
+    <w:sig w:usb0="E10002FF" w:usb1="4000ACFF" w:usb2="00000009" w:usb3="00000000" w:csb0="0000019F" w:csb1="00000000"/>
+  </w:font>
+  <w:font w:name="Segoe UI">
+    <w:panose1 w:val="020B0502040204020203"/>
+    <w:charset w:val="CC"/>
+    <w:family w:val="swiss"/>
+    <w:pitch w:val="variable"/>
+    <w:sig w:usb0="E4002EFF" w:usb1="C000E47F" w:usb2="00000009" w:usb3="00000000" w:csb0="000001FF" w:csb1="00000000"/>
+  </w:font>
+  <w:font w:name="Calibri Light">
+    <w:panose1 w:val="020F0302020204030204"/>
+    <w:charset w:val="00"/>
+    <w:family w:val="swiss"/>
+    <w:pitch w:val="variable"/>
+    <w:sig w:usb0="A00002EF" w:usb1="4000207B" w:usb2="00000000" w:usb3="00000000" w:csb0="0000009F" w:csb1="00000000"/>
+  </w:font>
+</w:fonts>
+</file>
+
+<file path=word/glossary/settings.xml><?xml version="1.0" encoding="utf-8"?>
+<w:settings xmlns:mc="http://schemas.openxmlformats.org/markup-compatibility/2006" xmlns:o="urn:schemas-microsoft-com:office:office" xmlns:r="http://schemas.openxmlformats.org/officeDocument/2006/relationships" xmlns:m="http://schemas.openxmlformats.org/officeDocument/2006/math" xmlns:v="urn:schemas-microsoft-com:vml" xmlns:w10="urn:schemas-microsoft-com:office:word" xmlns:w="http://schemas.openxmlformats.org/wordprocessingml/2006/main" xmlns:w14="http://schemas.microsoft.com/office/word/2010/wordml" xmlns:w15="http://schemas.microsoft.com/office/word/2012/wordml" xmlns:w16cid="http://schemas.microsoft.com/office/word/2016/wordml/cid" xmlns:w16se="http://schemas.microsoft.com/office/word/2015/wordml/symex" xmlns:sl="http://schemas.openxmlformats.org/schemaLibrary/2006/main" mc:Ignorable="w14 w15 w16se w16cid">
+  <w:view w:val="normal"/>
+  <w:defaultTabStop w:val="708"/>
+  <w:characterSpacingControl w:val="doNotCompress"/>
+  <w:compat>
+    <w:useFELayout/>
+    <w:compatSetting w:name="compatibilityMode" w:uri="http://schemas.microsoft.com/office/word" w:val="15"/>
+    <w:compatSetting w:name="overrideTableStyleFontSizeAndJustification" w:uri="http://schemas.microsoft.com/office/word" w:val="1"/>
+    <w:compatSetting w:name="enableOpenTypeFeatures" w:uri="http://schemas.microsoft.com/office/word" w:val="1"/>
+    <w:compatSetting w:name="doNotFlipMirrorIndents" w:uri="http://schemas.microsoft.com/office/word" w:val="1"/>
+    <w:compatSetting w:name="differentiateMultirowTableHeaders" w:uri="http://schemas.microsoft.com/office/word" w:val="1"/>
+    <w:compatSetting w:name="useWord2013TrackBottomHyphenation" w:uri="http://schemas.microsoft.com/office/word" w:val="0"/>
+  </w:compat>
+  <w:rsids>
+    <w:rsidRoot w:val="000659AA"/>
+    <w:rsid w:val="000659AA"/>
+    <w:rsid w:val="00896D85"/>
+  </w:rsids>
+  <m:mathPr>
+    <m:mathFont m:val="Cambria Math"/>
+    <m:brkBin m:val="before"/>
+    <m:brkBinSub m:val="--"/>
+    <m:smallFrac m:val="0"/>
+    <m:dispDef/>
+    <m:lMargin m:val="0"/>
+    <m:rMargin m:val="0"/>
+    <m:defJc m:val="centerGroup"/>
+    <m:wrapIndent m:val="1440"/>
+    <m:intLim m:val="subSup"/>
+    <m:naryLim m:val="undOvr"/>
+  </m:mathPr>
+  <w:themeFontLang w:val="ru-RU"/>
+  <w:clrSchemeMapping w:bg1="light1" w:t1="dark1" w:bg2="light2" w:t2="dark2" w:accent1="accent1" w:accent2="accent2" w:accent3="accent3" w:accent4="accent4" w:accent5="accent5" w:accent6="accent6" w:hyperlink="hyperlink" w:followedHyperlink="followedHyperlink"/>
+  <w:decimalSymbol w:val=","/>
+  <w:listSeparator w:val=";"/>
+  <w15:chartTrackingRefBased/>
+</w:settings>
+</file>
+
+<file path=word/glossary/styles.xml><?xml version="1.0" encoding="utf-8"?>
+<w:styles xmlns:mc="http://schemas.openxmlformats.org/markup-compatibility/2006" xmlns:r="http://schemas.openxmlformats.org/officeDocument/2006/relationships" xmlns:w="http://schemas.openxmlformats.org/wordprocessingml/2006/main" xmlns:w14="http://schemas.microsoft.com/office/word/2010/wordml" xmlns:w15="http://schemas.microsoft.com/office/word/2012/wordml" xmlns:w16cid="http://schemas.microsoft.com/office/word/2016/wordml/cid" xmlns:w16se="http://schemas.microsoft.com/office/word/2015/wordml/symex" mc:Ignorable="w14 w15 w16se w16cid">
+  <w:docDefaults>
+    <w:rPrDefault>
+      <w:rPr>
+        <w:rFonts w:asciiTheme="minorHAnsi" w:eastAsiaTheme="minorEastAsia" w:hAnsiTheme="minorHAnsi" w:cstheme="minorBidi"/>
+        <w:sz w:val="22"/>
+        <w:szCs w:val="22"/>
+        <w:lang w:val="ru-RU" w:eastAsia="ru-RU" w:bidi="ar-SA"/>
+      </w:rPr>
+    </w:rPrDefault>
+    <w:pPrDefault>
+      <w:pPr>
+        <w:spacing w:after="160" w:line="259" w:lineRule="auto"/>
+      </w:pPr>
+    </w:pPrDefault>
+  </w:docDefaults>
+  <w:latentStyles w:defLockedState="0" w:defUIPriority="99" w:defSemiHidden="0" w:defUnhideWhenUsed="0" w:defQFormat="0" w:count="375">
     <w:lsdException w:name="Normal" w:uiPriority="0" w:qFormat="1"/>
     <w:lsdException w:name="heading 1" w:uiPriority="9" w:qFormat="1"/>
     <w:lsdException w:name="heading 2" w:semiHidden="1" w:uiPriority="9" w:unhideWhenUsed="1" w:qFormat="1"/>
@@ -2898,100 +4497,14 @@
     <w:lsdException w:name="List Table 5 Dark Accent 6" w:uiPriority="50"/>
     <w:lsdException w:name="List Table 6 Colorful Accent 6" w:uiPriority="51"/>
     <w:lsdException w:name="List Table 7 Colorful Accent 6" w:uiPriority="52"/>
+    <w:lsdException w:name="Mention" w:semiHidden="1" w:unhideWhenUsed="1"/>
+    <w:lsdException w:name="Smart Hyperlink" w:semiHidden="1" w:unhideWhenUsed="1"/>
+    <w:lsdException w:name="Hashtag" w:semiHidden="1" w:unhideWhenUsed="1"/>
+    <w:lsdException w:name="Unresolved Mention" w:semiHidden="1" w:unhideWhenUsed="1"/>
   </w:latentStyles>
   <w:style w:type="paragraph" w:default="1" w:styleId="a">
     <w:name w:val="Normal"/>
     <w:qFormat/>
-    <w:rsid w:val="00E03AB1"/>
-    <w:pPr>
-      <w:spacing w:line="360" w:lineRule="auto"/>
-      <w:ind w:firstLine="709"/>
-      <w:jc w:val="both"/>
-    </w:pPr>
-    <w:rPr>
-      <w:rFonts w:ascii="Times New Roman" w:hAnsi="Times New Roman"/>
-      <w:sz w:val="26"/>
-    </w:rPr>
-  </w:style>
-  <w:style w:type="paragraph" w:styleId="10">
-    <w:name w:val="heading 1"/>
-    <w:basedOn w:val="a"/>
-    <w:next w:val="a"/>
-    <w:link w:val="11"/>
-    <w:uiPriority w:val="9"/>
-    <w:qFormat/>
-    <w:rsid w:val="00292CB0"/>
-    <w:pPr>
-      <w:keepNext/>
-      <w:keepLines/>
-      <w:numPr>
-        <w:numId w:val="10"/>
-      </w:numPr>
-      <w:spacing w:before="240" w:after="0"/>
-      <w:jc w:val="center"/>
-      <w:outlineLvl w:val="0"/>
-    </w:pPr>
-    <w:rPr>
-      <w:rFonts w:eastAsiaTheme="majorEastAsia" w:cstheme="majorBidi"/>
-      <w:b/>
-      <w:sz w:val="32"/>
-      <w:szCs w:val="32"/>
-    </w:rPr>
-  </w:style>
-  <w:style w:type="paragraph" w:styleId="2">
-    <w:name w:val="heading 2"/>
-    <w:basedOn w:val="a"/>
-    <w:next w:val="a"/>
-    <w:link w:val="20"/>
-    <w:uiPriority w:val="9"/>
-    <w:unhideWhenUsed/>
-    <w:qFormat/>
-    <w:rsid w:val="00EB4413"/>
-    <w:pPr>
-      <w:keepNext/>
-      <w:keepLines/>
-      <w:numPr>
-        <w:ilvl w:val="2"/>
-        <w:numId w:val="8"/>
-      </w:numPr>
-      <w:spacing w:after="0"/>
-      <w:ind w:left="0" w:firstLine="0"/>
-      <w:jc w:val="center"/>
-      <w:outlineLvl w:val="1"/>
-    </w:pPr>
-    <w:rPr>
-      <w:rFonts w:eastAsiaTheme="majorEastAsia" w:cstheme="majorBidi"/>
-      <w:b/>
-      <w:sz w:val="32"/>
-      <w:szCs w:val="26"/>
-    </w:rPr>
-  </w:style>
-  <w:style w:type="paragraph" w:styleId="3">
-    <w:name w:val="heading 3"/>
-    <w:basedOn w:val="a"/>
-    <w:next w:val="a"/>
-    <w:link w:val="30"/>
-    <w:uiPriority w:val="9"/>
-    <w:unhideWhenUsed/>
-    <w:qFormat/>
-    <w:rsid w:val="00EB4413"/>
-    <w:pPr>
-      <w:keepNext/>
-      <w:keepLines/>
-      <w:numPr>
-        <w:ilvl w:val="3"/>
-        <w:numId w:val="8"/>
-      </w:numPr>
-      <w:spacing w:before="40" w:after="0"/>
-      <w:ind w:left="0" w:firstLine="0"/>
-      <w:jc w:val="center"/>
-      <w:outlineLvl w:val="2"/>
-    </w:pPr>
-    <w:rPr>
-      <w:rFonts w:eastAsiaTheme="majorEastAsia" w:cstheme="majorBidi"/>
-      <w:b/>
-      <w:szCs w:val="24"/>
-    </w:rPr>
   </w:style>
   <w:style w:type="character" w:default="1" w:styleId="a0">
     <w:name w:val="Default Paragraph Font"/>
@@ -3020,218 +4533,26 @@
     <w:semiHidden/>
     <w:unhideWhenUsed/>
   </w:style>
-  <w:style w:type="table" w:styleId="a3">
-    <w:name w:val="Table Grid"/>
-    <w:basedOn w:val="a1"/>
-    <w:uiPriority w:val="39"/>
-    <w:rsid w:val="00FC57A0"/>
-    <w:pPr>
-      <w:spacing w:after="0" w:line="240" w:lineRule="auto"/>
-    </w:pPr>
-    <w:tblPr>
-      <w:tblBorders>
-        <w:top w:val="single" w:sz="4" w:space="0" w:color="auto"/>
-        <w:left w:val="single" w:sz="4" w:space="0" w:color="auto"/>
-        <w:bottom w:val="single" w:sz="4" w:space="0" w:color="auto"/>
-        <w:right w:val="single" w:sz="4" w:space="0" w:color="auto"/>
-        <w:insideH w:val="single" w:sz="4" w:space="0" w:color="auto"/>
-        <w:insideV w:val="single" w:sz="4" w:space="0" w:color="auto"/>
-      </w:tblBorders>
-    </w:tblPr>
+  <w:style w:type="paragraph" w:customStyle="1" w:styleId="E7DE97A5FA2C40B98D649D403A51B50C">
+    <w:name w:val="E7DE97A5FA2C40B98D649D403A51B50C"/>
+    <w:rsid w:val="000659AA"/>
   </w:style>
-  <w:style w:type="paragraph" w:customStyle="1" w:styleId="a4">
-    <w:name w:val="Текст титул."/>
-    <w:basedOn w:val="a"/>
-    <w:link w:val="a5"/>
-    <w:qFormat/>
-    <w:rsid w:val="00E03AB1"/>
-    <w:pPr>
-      <w:spacing w:after="0" w:line="240" w:lineRule="auto"/>
-      <w:ind w:firstLine="0"/>
-      <w:jc w:val="center"/>
-    </w:pPr>
-    <w:rPr>
-      <w:sz w:val="28"/>
-    </w:rPr>
+  <w:style w:type="paragraph" w:customStyle="1" w:styleId="6296EDE08C1745DA8E95031F484F29FD">
+    <w:name w:val="6296EDE08C1745DA8E95031F484F29FD"/>
+    <w:rsid w:val="000659AA"/>
   </w:style>
-  <w:style w:type="paragraph" w:styleId="a6">
-    <w:name w:val="header"/>
-    <w:basedOn w:val="a"/>
-    <w:link w:val="a7"/>
-    <w:uiPriority w:val="99"/>
-    <w:unhideWhenUsed/>
-    <w:rsid w:val="00E03AB1"/>
-    <w:pPr>
-      <w:tabs>
-        <w:tab w:val="center" w:pos="4677"/>
-        <w:tab w:val="right" w:pos="9355"/>
-      </w:tabs>
-      <w:spacing w:after="0" w:line="240" w:lineRule="auto"/>
-    </w:pPr>
-  </w:style>
-  <w:style w:type="character" w:customStyle="1" w:styleId="a5">
-    <w:name w:val="Текст титул. Знак"/>
-    <w:basedOn w:val="a0"/>
-    <w:link w:val="a4"/>
-    <w:rsid w:val="00E03AB1"/>
-    <w:rPr>
-      <w:rFonts w:ascii="Times New Roman" w:hAnsi="Times New Roman"/>
-      <w:sz w:val="28"/>
-    </w:rPr>
-  </w:style>
-  <w:style w:type="character" w:customStyle="1" w:styleId="a7">
-    <w:name w:val="Верхний колонтитул Знак"/>
-    <w:basedOn w:val="a0"/>
-    <w:link w:val="a6"/>
-    <w:uiPriority w:val="99"/>
-    <w:rsid w:val="00E03AB1"/>
-    <w:rPr>
-      <w:rFonts w:ascii="Times New Roman" w:hAnsi="Times New Roman"/>
-      <w:sz w:val="26"/>
-    </w:rPr>
-  </w:style>
-  <w:style w:type="paragraph" w:styleId="a8">
-    <w:name w:val="footer"/>
-    <w:basedOn w:val="a"/>
-    <w:link w:val="a9"/>
-    <w:uiPriority w:val="99"/>
-    <w:unhideWhenUsed/>
-    <w:rsid w:val="00E03AB1"/>
-    <w:pPr>
-      <w:tabs>
-        <w:tab w:val="center" w:pos="4677"/>
-        <w:tab w:val="right" w:pos="9355"/>
-      </w:tabs>
-      <w:spacing w:after="0" w:line="240" w:lineRule="auto"/>
-    </w:pPr>
-  </w:style>
-  <w:style w:type="character" w:customStyle="1" w:styleId="a9">
-    <w:name w:val="Нижний колонтитул Знак"/>
-    <w:basedOn w:val="a0"/>
-    <w:link w:val="a8"/>
-    <w:uiPriority w:val="99"/>
-    <w:rsid w:val="00E03AB1"/>
-    <w:rPr>
-      <w:rFonts w:ascii="Times New Roman" w:hAnsi="Times New Roman"/>
-      <w:sz w:val="26"/>
-    </w:rPr>
-  </w:style>
-  <w:style w:type="character" w:customStyle="1" w:styleId="11">
-    <w:name w:val="Заголовок 1 Знак"/>
-    <w:basedOn w:val="a0"/>
-    <w:link w:val="10"/>
-    <w:uiPriority w:val="9"/>
-    <w:rsid w:val="00292CB0"/>
-    <w:rPr>
-      <w:rFonts w:ascii="Times New Roman" w:eastAsiaTheme="majorEastAsia" w:hAnsi="Times New Roman" w:cstheme="majorBidi"/>
-      <w:b/>
-      <w:sz w:val="32"/>
-      <w:szCs w:val="32"/>
-    </w:rPr>
-  </w:style>
-  <w:style w:type="paragraph" w:styleId="12">
-    <w:name w:val="toc 1"/>
-    <w:basedOn w:val="a"/>
-    <w:next w:val="a"/>
-    <w:autoRedefine/>
-    <w:uiPriority w:val="39"/>
-    <w:unhideWhenUsed/>
-    <w:rsid w:val="009B377F"/>
-    <w:pPr>
-      <w:tabs>
-        <w:tab w:val="right" w:leader="dot" w:pos="9911"/>
-      </w:tabs>
-      <w:spacing w:after="100"/>
-      <w:jc w:val="left"/>
-    </w:pPr>
-  </w:style>
-  <w:style w:type="character" w:styleId="aa">
-    <w:name w:val="Hyperlink"/>
-    <w:basedOn w:val="a0"/>
-    <w:uiPriority w:val="99"/>
-    <w:unhideWhenUsed/>
-    <w:rsid w:val="00942897"/>
-    <w:rPr>
-      <w:color w:val="0563C1" w:themeColor="hyperlink"/>
-      <w:u w:val="single"/>
-    </w:rPr>
-  </w:style>
-  <w:style w:type="character" w:customStyle="1" w:styleId="20">
-    <w:name w:val="Заголовок 2 Знак"/>
-    <w:basedOn w:val="a0"/>
-    <w:link w:val="2"/>
-    <w:uiPriority w:val="9"/>
-    <w:rsid w:val="00EB4413"/>
-    <w:rPr>
-      <w:rFonts w:ascii="Times New Roman" w:eastAsiaTheme="majorEastAsia" w:hAnsi="Times New Roman" w:cstheme="majorBidi"/>
-      <w:b/>
-      <w:sz w:val="32"/>
-      <w:szCs w:val="26"/>
-    </w:rPr>
-  </w:style>
-  <w:style w:type="paragraph" w:customStyle="1" w:styleId="1">
-    <w:name w:val="Марк. список 1"/>
-    <w:basedOn w:val="a"/>
-    <w:qFormat/>
-    <w:rsid w:val="001E136A"/>
-    <w:pPr>
-      <w:numPr>
-        <w:numId w:val="1"/>
-      </w:numPr>
-      <w:ind w:hanging="357"/>
-    </w:pPr>
-  </w:style>
-  <w:style w:type="paragraph" w:styleId="21">
-    <w:name w:val="toc 2"/>
-    <w:basedOn w:val="a"/>
-    <w:next w:val="a"/>
-    <w:autoRedefine/>
-    <w:uiPriority w:val="39"/>
-    <w:unhideWhenUsed/>
-    <w:rsid w:val="001E136A"/>
-    <w:pPr>
-      <w:spacing w:after="100"/>
-      <w:ind w:left="260"/>
-    </w:pPr>
-  </w:style>
-  <w:style w:type="character" w:customStyle="1" w:styleId="30">
-    <w:name w:val="Заголовок 3 Знак"/>
-    <w:basedOn w:val="a0"/>
-    <w:link w:val="3"/>
-    <w:uiPriority w:val="9"/>
-    <w:rsid w:val="00EB4413"/>
-    <w:rPr>
-      <w:rFonts w:ascii="Times New Roman" w:eastAsiaTheme="majorEastAsia" w:hAnsi="Times New Roman" w:cstheme="majorBidi"/>
-      <w:b/>
-      <w:sz w:val="26"/>
-      <w:szCs w:val="24"/>
-    </w:rPr>
-  </w:style>
-  <w:style w:type="paragraph" w:styleId="31">
-    <w:name w:val="toc 3"/>
-    <w:basedOn w:val="a"/>
-    <w:next w:val="a"/>
-    <w:autoRedefine/>
-    <w:uiPriority w:val="39"/>
-    <w:unhideWhenUsed/>
-    <w:rsid w:val="009B377F"/>
-    <w:pPr>
-      <w:spacing w:after="100"/>
-      <w:ind w:left="520"/>
-    </w:pPr>
-  </w:style>
-  <w:style w:type="paragraph" w:styleId="ab">
-    <w:name w:val="List Paragraph"/>
-    <w:basedOn w:val="a"/>
-    <w:uiPriority w:val="34"/>
-    <w:qFormat/>
-    <w:rsid w:val="0032468D"/>
-    <w:pPr>
-      <w:ind w:left="720"/>
-      <w:contextualSpacing/>
-    </w:pPr>
+  <w:style w:type="paragraph" w:customStyle="1" w:styleId="77B68DC42E85406B8D202C3798C67CA5">
+    <w:name w:val="77B68DC42E85406B8D202C3798C67CA5"/>
+    <w:rsid w:val="000659AA"/>
   </w:style>
 </w:styles>
+</file>
+
+<file path=word/glossary/webSettings.xml><?xml version="1.0" encoding="utf-8"?>
+<w:webSettings xmlns:mc="http://schemas.openxmlformats.org/markup-compatibility/2006" xmlns:r="http://schemas.openxmlformats.org/officeDocument/2006/relationships" xmlns:w="http://schemas.openxmlformats.org/wordprocessingml/2006/main" xmlns:w14="http://schemas.microsoft.com/office/word/2010/wordml" xmlns:w15="http://schemas.microsoft.com/office/word/2012/wordml" xmlns:w16cid="http://schemas.microsoft.com/office/word/2016/wordml/cid" xmlns:w16se="http://schemas.microsoft.com/office/word/2015/wordml/symex" mc:Ignorable="w14 w15 w16se w16cid">
+  <w:optimizeForBrowser/>
+  <w:allowPNG/>
+</w:webSettings>
 </file>
 
 <file path=word/theme/theme1.xml><?xml version="1.0" encoding="utf-8"?>
@@ -3500,7 +4821,7 @@
 </file>
 
 <file path=customXml/itemProps1.xml><?xml version="1.0" encoding="utf-8"?>
-<ds:datastoreItem xmlns:ds="http://schemas.openxmlformats.org/officeDocument/2006/customXml" ds:itemID="{BA7FDEA8-E1C0-4856-BF64-D0D65066BC43}">
+<ds:datastoreItem xmlns:ds="http://schemas.openxmlformats.org/officeDocument/2006/customXml" ds:itemID="{EF005E28-4EDD-4F66-BF72-C6A8F20A8F96}">
   <ds:schemaRefs>
     <ds:schemaRef ds:uri="http://schemas.openxmlformats.org/officeDocument/2006/bibliography"/>
   </ds:schemaRefs>

</xml_diff>